<commit_message>
Replace Estruturas_explicacao.docx - comentarios feitos a azul
</commit_message>
<xml_diff>
--- a/Fase2/Relatorio/Estruturas_explicacao.docx
+++ b/Fase2/Relatorio/Estruturas_explicacao.docx
@@ -21,7 +21,45 @@
         <w:rPr>
           <w:rFonts w:ascii="Arial" w:hAnsi="Arial" w:cs="Arial"/>
         </w:rPr>
-        <w:t xml:space="preserve">Nesta fase necessitamos de mais estruturas das usadas na fase anterior. Por forma a realizar as transformações geométricas e como estas são de 3 diferentes tipos necessitamos de uma classe </w:t>
+        <w:t xml:space="preserve">Nesta fase necessitamos de mais estruturas </w:t>
+      </w:r>
+      <w:r>
+        <w:rPr>
+          <w:rFonts w:ascii="Arial" w:hAnsi="Arial" w:cs="Arial"/>
+          <w:highlight w:val="cyan"/>
+        </w:rPr>
+        <w:t>para além das definidas</w:t>
+      </w:r>
+      <w:r>
+        <w:rPr>
+          <w:rFonts w:ascii="Arial" w:hAnsi="Arial" w:cs="Arial"/>
+        </w:rPr>
+        <w:t xml:space="preserve"> </w:t>
+      </w:r>
+      <w:r>
+        <w:rPr>
+          <w:rFonts w:ascii="Arial" w:hAnsi="Arial" w:cs="Arial"/>
+        </w:rPr>
+        <w:t xml:space="preserve">das usadas na fase anterior. Por forma a realizar as transformações geométricas e como estas são de 3 </w:t>
+      </w:r>
+      <w:r>
+        <w:rPr>
+          <w:rFonts w:ascii="Arial" w:hAnsi="Arial" w:cs="Arial"/>
+          <w:highlight w:val="cyan"/>
+        </w:rPr>
+        <w:t>(tipos diferentes)</w:t>
+      </w:r>
+      <w:r>
+        <w:rPr>
+          <w:rFonts w:ascii="Arial" w:hAnsi="Arial" w:cs="Arial"/>
+        </w:rPr>
+        <w:t xml:space="preserve"> </w:t>
+      </w:r>
+      <w:r>
+        <w:rPr>
+          <w:rFonts w:ascii="Arial" w:hAnsi="Arial" w:cs="Arial"/>
+        </w:rPr>
+        <w:t xml:space="preserve">diferentes tipos necessitamos de uma classe </w:t>
       </w:r>
       <w:r>
         <w:rPr>
@@ -41,21 +79,7 @@
         <w:rPr>
           <w:rFonts w:ascii="Arial" w:hAnsi="Arial" w:cs="Arial"/>
         </w:rPr>
-        <w:t xml:space="preserve">que corresponde a uma transformação geométrica. No entanto esta terá de ser </w:t>
-      </w:r>
-      <w:proofErr w:type="spellStart"/>
-      <w:r>
-        <w:rPr>
-          <w:rFonts w:ascii="Arial" w:hAnsi="Arial" w:cs="Arial"/>
-        </w:rPr>
-        <w:t>abstracta</w:t>
-      </w:r>
-      <w:proofErr w:type="spellEnd"/>
-      <w:r>
-        <w:rPr>
-          <w:rFonts w:ascii="Arial" w:hAnsi="Arial" w:cs="Arial"/>
-        </w:rPr>
-        <w:t xml:space="preserve"> pois nunca pode ser concretizada, ou seja, uma operação é um caso geral, mas a transformação em si é um caso particular desta, pelo que criamos 3 subclasses da classe </w:t>
+        <w:t xml:space="preserve">que corresponde a uma transformação geométrica. No entanto esta terá de ser abstrata pois nunca pode ser concretizada, ou seja, uma operação é um caso geral, mas a transformação em si é um caso particular desta, pelo que criamos 3 subclasses da classe </w:t>
       </w:r>
       <w:r>
         <w:rPr>
@@ -186,21 +210,7 @@
         <w:rPr>
           <w:rFonts w:ascii="Arial" w:hAnsi="Arial" w:cs="Arial"/>
         </w:rPr>
-        <w:t xml:space="preserve">A classe operação corresponde a uma transformação geométrica, pelo que é </w:t>
-      </w:r>
-      <w:proofErr w:type="spellStart"/>
-      <w:r>
-        <w:rPr>
-          <w:rFonts w:ascii="Arial" w:hAnsi="Arial" w:cs="Arial"/>
-        </w:rPr>
-        <w:t>abstracta</w:t>
-      </w:r>
-      <w:proofErr w:type="spellEnd"/>
-      <w:r>
-        <w:rPr>
-          <w:rFonts w:ascii="Arial" w:hAnsi="Arial" w:cs="Arial"/>
-        </w:rPr>
-        <w:t xml:space="preserve"> (como referido anteriormente). Esta classe apenas tem 3 variáveis do tipo </w:t>
+        <w:t xml:space="preserve">A classe operação corresponde a uma transformação geométrica, pelo que é abstrata (como referido anteriormente). Esta classe apenas tem 3 variáveis do tipo </w:t>
       </w:r>
       <w:proofErr w:type="spellStart"/>
       <w:r>
@@ -260,54 +270,43 @@
         <w:rPr>
           <w:rFonts w:ascii="Arial" w:hAnsi="Arial" w:cs="Arial"/>
         </w:rPr>
-        <w:t xml:space="preserve"> (método </w:t>
-      </w:r>
-      <w:proofErr w:type="spellStart"/>
-      <w:r>
-        <w:rPr>
-          <w:rFonts w:ascii="Arial" w:hAnsi="Arial" w:cs="Arial"/>
-        </w:rPr>
-        <w:t>abstracto</w:t>
-      </w:r>
-      <w:proofErr w:type="spellEnd"/>
-      <w:r>
-        <w:rPr>
-          <w:rFonts w:ascii="Arial" w:hAnsi="Arial" w:cs="Arial"/>
-        </w:rPr>
-        <w:t xml:space="preserve"> que apenas é realizado nas subclasses).</w:t>
-      </w:r>
-    </w:p>
-    <w:p>
-      <w:pPr>
-        <w:rPr>
-          <w:rFonts w:ascii="Arial" w:hAnsi="Arial" w:cs="Arial"/>
-        </w:rPr>
-      </w:pPr>
-    </w:p>
-    <w:p>
-      <w:pPr>
-        <w:rPr>
-          <w:rFonts w:ascii="Courier New" w:hAnsi="Courier New" w:cs="Courier New"/>
-        </w:rPr>
-      </w:pPr>
-      <w:proofErr w:type="spellStart"/>
-      <w:r>
-        <w:rPr>
-          <w:rFonts w:ascii="Courier New" w:hAnsi="Courier New" w:cs="Courier New"/>
-        </w:rPr>
-        <w:t>class</w:t>
-      </w:r>
-      <w:proofErr w:type="spellEnd"/>
-      <w:r>
-        <w:rPr>
-          <w:rFonts w:ascii="Courier New" w:hAnsi="Courier New" w:cs="Courier New"/>
-        </w:rPr>
-        <w:t xml:space="preserve"> </w:t>
-      </w:r>
-      <w:proofErr w:type="spellStart"/>
-      <w:r>
-        <w:rPr>
-          <w:rFonts w:ascii="Courier New" w:hAnsi="Courier New" w:cs="Courier New"/>
+        <w:t xml:space="preserve"> (método abstra</w:t>
+      </w:r>
+      <w:bookmarkStart w:id="0" w:name="_GoBack"/>
+      <w:bookmarkEnd w:id="0"/>
+      <w:r>
+        <w:rPr>
+          <w:rFonts w:ascii="Arial" w:hAnsi="Arial" w:cs="Arial"/>
+        </w:rPr>
+        <w:t>to que apenas é realizado nas subclasses).</w:t>
+      </w:r>
+    </w:p>
+    <w:p>
+      <w:pPr>
+        <w:rPr>
+          <w:rFonts w:ascii="Arial" w:hAnsi="Arial" w:cs="Arial"/>
+        </w:rPr>
+      </w:pPr>
+    </w:p>
+    <w:p>
+      <w:pPr>
+        <w:rPr>
+          <w:rFonts w:ascii="Courier New" w:hAnsi="Courier New" w:cs="Courier New"/>
+          <w:lang w:val="en-US"/>
+        </w:rPr>
+      </w:pPr>
+      <w:r>
+        <w:rPr>
+          <w:rFonts w:ascii="Courier New" w:hAnsi="Courier New" w:cs="Courier New"/>
+          <w:lang w:val="en-US"/>
+        </w:rPr>
+        <w:t xml:space="preserve">class </w:t>
+      </w:r>
+      <w:proofErr w:type="spellStart"/>
+      <w:r>
+        <w:rPr>
+          <w:rFonts w:ascii="Courier New" w:hAnsi="Courier New" w:cs="Courier New"/>
+          <w:lang w:val="en-US"/>
         </w:rPr>
         <w:t>Operacao</w:t>
       </w:r>
@@ -315,6 +314,7 @@
       <w:r>
         <w:rPr>
           <w:rFonts w:ascii="Courier New" w:hAnsi="Courier New" w:cs="Courier New"/>
+          <w:lang w:val="en-US"/>
         </w:rPr>
         <w:t xml:space="preserve"> {</w:t>
       </w:r>
@@ -323,11 +323,42 @@
       <w:pPr>
         <w:rPr>
           <w:rFonts w:ascii="Courier New" w:hAnsi="Courier New" w:cs="Courier New"/>
-        </w:rPr>
-      </w:pPr>
-      <w:r>
-        <w:rPr>
-          <w:rFonts w:ascii="Courier New" w:hAnsi="Courier New" w:cs="Courier New"/>
+          <w:lang w:val="en-US"/>
+        </w:rPr>
+      </w:pPr>
+      <w:r>
+        <w:rPr>
+          <w:rFonts w:ascii="Courier New" w:hAnsi="Courier New" w:cs="Courier New"/>
+          <w:lang w:val="en-US"/>
+        </w:rPr>
+        <w:t xml:space="preserve">    float x;</w:t>
+      </w:r>
+    </w:p>
+    <w:p>
+      <w:pPr>
+        <w:rPr>
+          <w:rFonts w:ascii="Courier New" w:hAnsi="Courier New" w:cs="Courier New"/>
+          <w:lang w:val="en-US"/>
+        </w:rPr>
+      </w:pPr>
+      <w:r>
+        <w:rPr>
+          <w:rFonts w:ascii="Courier New" w:hAnsi="Courier New" w:cs="Courier New"/>
+          <w:lang w:val="en-US"/>
+        </w:rPr>
+        <w:t xml:space="preserve">    float y;</w:t>
+      </w:r>
+    </w:p>
+    <w:p>
+      <w:pPr>
+        <w:rPr>
+          <w:rFonts w:ascii="Courier New" w:hAnsi="Courier New" w:cs="Courier New"/>
+        </w:rPr>
+      </w:pPr>
+      <w:r>
+        <w:rPr>
+          <w:rFonts w:ascii="Courier New" w:hAnsi="Courier New" w:cs="Courier New"/>
+          <w:lang w:val="en-US"/>
         </w:rPr>
         <w:t xml:space="preserve">    </w:t>
       </w:r>
@@ -343,108 +374,229 @@
         <w:rPr>
           <w:rFonts w:ascii="Courier New" w:hAnsi="Courier New" w:cs="Courier New"/>
         </w:rPr>
-        <w:t xml:space="preserve"> x;</w:t>
-      </w:r>
-    </w:p>
-    <w:p>
-      <w:pPr>
-        <w:rPr>
-          <w:rFonts w:ascii="Courier New" w:hAnsi="Courier New" w:cs="Courier New"/>
-        </w:rPr>
-      </w:pPr>
-      <w:r>
-        <w:rPr>
-          <w:rFonts w:ascii="Courier New" w:hAnsi="Courier New" w:cs="Courier New"/>
+        <w:t xml:space="preserve"> z;</w:t>
+      </w:r>
+    </w:p>
+    <w:p>
+      <w:pPr>
+        <w:rPr>
+          <w:rFonts w:ascii="Courier New" w:hAnsi="Courier New" w:cs="Courier New"/>
+        </w:rPr>
+      </w:pPr>
+      <w:proofErr w:type="spellStart"/>
+      <w:r>
+        <w:rPr>
+          <w:rFonts w:ascii="Courier New" w:hAnsi="Courier New" w:cs="Courier New"/>
+        </w:rPr>
+        <w:t>public</w:t>
+      </w:r>
+      <w:proofErr w:type="spellEnd"/>
+      <w:r>
+        <w:rPr>
+          <w:rFonts w:ascii="Courier New" w:hAnsi="Courier New" w:cs="Courier New"/>
+        </w:rPr>
+        <w:t>:</w:t>
+      </w:r>
+    </w:p>
+    <w:p>
+      <w:pPr>
+        <w:rPr>
+          <w:rFonts w:ascii="Courier New" w:hAnsi="Courier New" w:cs="Courier New"/>
+          <w:lang w:val="en-US"/>
+        </w:rPr>
+      </w:pPr>
+      <w:r>
+        <w:rPr>
+          <w:rFonts w:ascii="Courier New" w:hAnsi="Courier New" w:cs="Courier New"/>
+        </w:rPr>
+        <w:tab/>
+      </w:r>
+      <w:proofErr w:type="spellStart"/>
+      <w:proofErr w:type="gramStart"/>
+      <w:r>
+        <w:rPr>
+          <w:rFonts w:ascii="Courier New" w:hAnsi="Courier New" w:cs="Courier New"/>
+          <w:lang w:val="en-US"/>
+        </w:rPr>
+        <w:t>Operacao</w:t>
+      </w:r>
+      <w:proofErr w:type="spellEnd"/>
+      <w:r>
+        <w:rPr>
+          <w:rFonts w:ascii="Courier New" w:hAnsi="Courier New" w:cs="Courier New"/>
+          <w:lang w:val="en-US"/>
+        </w:rPr>
+        <w:t>(</w:t>
+      </w:r>
+      <w:proofErr w:type="gramEnd"/>
+      <w:r>
+        <w:rPr>
+          <w:rFonts w:ascii="Courier New" w:hAnsi="Courier New" w:cs="Courier New"/>
+          <w:lang w:val="en-US"/>
+        </w:rPr>
+        <w:t>);</w:t>
+      </w:r>
+    </w:p>
+    <w:p>
+      <w:pPr>
+        <w:rPr>
+          <w:rFonts w:ascii="Courier New" w:hAnsi="Courier New" w:cs="Courier New"/>
+          <w:lang w:val="en-US"/>
+        </w:rPr>
+      </w:pPr>
+      <w:r>
+        <w:rPr>
+          <w:rFonts w:ascii="Courier New" w:hAnsi="Courier New" w:cs="Courier New"/>
+          <w:lang w:val="en-US"/>
+        </w:rPr>
+        <w:tab/>
+      </w:r>
+      <w:proofErr w:type="spellStart"/>
+      <w:r>
+        <w:rPr>
+          <w:rFonts w:ascii="Courier New" w:hAnsi="Courier New" w:cs="Courier New"/>
+          <w:lang w:val="en-US"/>
+        </w:rPr>
+        <w:t>Operacao</w:t>
+      </w:r>
+      <w:proofErr w:type="spellEnd"/>
+      <w:r>
+        <w:rPr>
+          <w:rFonts w:ascii="Courier New" w:hAnsi="Courier New" w:cs="Courier New"/>
+          <w:lang w:val="en-US"/>
+        </w:rPr>
+        <w:t>(</w:t>
+      </w:r>
+      <w:proofErr w:type="spellStart"/>
+      <w:proofErr w:type="gramStart"/>
+      <w:r>
+        <w:rPr>
+          <w:rFonts w:ascii="Courier New" w:hAnsi="Courier New" w:cs="Courier New"/>
+          <w:lang w:val="en-US"/>
+        </w:rPr>
+        <w:t>float,float</w:t>
+      </w:r>
+      <w:proofErr w:type="gramEnd"/>
+      <w:r>
+        <w:rPr>
+          <w:rFonts w:ascii="Courier New" w:hAnsi="Courier New" w:cs="Courier New"/>
+          <w:lang w:val="en-US"/>
+        </w:rPr>
+        <w:t>,float</w:t>
+      </w:r>
+      <w:proofErr w:type="spellEnd"/>
+      <w:r>
+        <w:rPr>
+          <w:rFonts w:ascii="Courier New" w:hAnsi="Courier New" w:cs="Courier New"/>
+          <w:lang w:val="en-US"/>
+        </w:rPr>
+        <w:t>);</w:t>
+      </w:r>
+    </w:p>
+    <w:p>
+      <w:pPr>
+        <w:rPr>
+          <w:rFonts w:ascii="Courier New" w:hAnsi="Courier New" w:cs="Courier New"/>
+          <w:lang w:val="en-US"/>
+        </w:rPr>
+      </w:pPr>
+    </w:p>
+    <w:p>
+      <w:pPr>
+        <w:rPr>
+          <w:rFonts w:ascii="Courier New" w:hAnsi="Courier New" w:cs="Courier New"/>
+          <w:lang w:val="en-US"/>
+        </w:rPr>
+      </w:pPr>
+      <w:r>
+        <w:rPr>
+          <w:rFonts w:ascii="Courier New" w:hAnsi="Courier New" w:cs="Courier New"/>
+          <w:lang w:val="en-US"/>
         </w:rPr>
         <w:t xml:space="preserve">    </w:t>
       </w:r>
-      <w:proofErr w:type="spellStart"/>
-      <w:r>
-        <w:rPr>
-          <w:rFonts w:ascii="Courier New" w:hAnsi="Courier New" w:cs="Courier New"/>
-        </w:rPr>
-        <w:t>float</w:t>
-      </w:r>
-      <w:proofErr w:type="spellEnd"/>
-      <w:r>
-        <w:rPr>
-          <w:rFonts w:ascii="Courier New" w:hAnsi="Courier New" w:cs="Courier New"/>
-        </w:rPr>
-        <w:t xml:space="preserve"> y;</w:t>
-      </w:r>
-    </w:p>
-    <w:p>
-      <w:pPr>
-        <w:rPr>
-          <w:rFonts w:ascii="Courier New" w:hAnsi="Courier New" w:cs="Courier New"/>
-        </w:rPr>
-      </w:pPr>
-      <w:r>
-        <w:rPr>
-          <w:rFonts w:ascii="Courier New" w:hAnsi="Courier New" w:cs="Courier New"/>
+      <w:r>
+        <w:rPr>
+          <w:rFonts w:ascii="Courier New" w:hAnsi="Courier New" w:cs="Courier New"/>
+          <w:lang w:val="en-US"/>
+        </w:rPr>
+        <w:tab/>
+      </w:r>
+      <w:r>
+        <w:rPr>
+          <w:rFonts w:ascii="Courier New" w:hAnsi="Courier New" w:cs="Courier New"/>
+          <w:lang w:val="en-US"/>
+        </w:rPr>
+        <w:t xml:space="preserve">float </w:t>
+      </w:r>
+      <w:proofErr w:type="spellStart"/>
+      <w:proofErr w:type="gramStart"/>
+      <w:r>
+        <w:rPr>
+          <w:rFonts w:ascii="Courier New" w:hAnsi="Courier New" w:cs="Courier New"/>
+          <w:lang w:val="en-US"/>
+        </w:rPr>
+        <w:t>getX</w:t>
+      </w:r>
+      <w:proofErr w:type="spellEnd"/>
+      <w:r>
+        <w:rPr>
+          <w:rFonts w:ascii="Courier New" w:hAnsi="Courier New" w:cs="Courier New"/>
+          <w:lang w:val="en-US"/>
+        </w:rPr>
+        <w:t>(</w:t>
+      </w:r>
+      <w:proofErr w:type="gramEnd"/>
+      <w:r>
+        <w:rPr>
+          <w:rFonts w:ascii="Courier New" w:hAnsi="Courier New" w:cs="Courier New"/>
+          <w:lang w:val="en-US"/>
+        </w:rPr>
+        <w:t>);</w:t>
+      </w:r>
+    </w:p>
+    <w:p>
+      <w:pPr>
+        <w:rPr>
+          <w:rFonts w:ascii="Courier New" w:hAnsi="Courier New" w:cs="Courier New"/>
+          <w:lang w:val="en-US"/>
+        </w:rPr>
+      </w:pPr>
+      <w:r>
+        <w:rPr>
+          <w:rFonts w:ascii="Courier New" w:hAnsi="Courier New" w:cs="Courier New"/>
+          <w:lang w:val="en-US"/>
         </w:rPr>
         <w:t xml:space="preserve">    </w:t>
       </w:r>
-      <w:proofErr w:type="spellStart"/>
-      <w:r>
-        <w:rPr>
-          <w:rFonts w:ascii="Courier New" w:hAnsi="Courier New" w:cs="Courier New"/>
-        </w:rPr>
-        <w:t>float</w:t>
-      </w:r>
-      <w:proofErr w:type="spellEnd"/>
-      <w:r>
-        <w:rPr>
-          <w:rFonts w:ascii="Courier New" w:hAnsi="Courier New" w:cs="Courier New"/>
-        </w:rPr>
-        <w:t xml:space="preserve"> z;</w:t>
-      </w:r>
-    </w:p>
-    <w:p>
-      <w:pPr>
-        <w:rPr>
-          <w:rFonts w:ascii="Courier New" w:hAnsi="Courier New" w:cs="Courier New"/>
-        </w:rPr>
-      </w:pPr>
-      <w:proofErr w:type="spellStart"/>
-      <w:r>
-        <w:rPr>
-          <w:rFonts w:ascii="Courier New" w:hAnsi="Courier New" w:cs="Courier New"/>
-        </w:rPr>
-        <w:t>public</w:t>
-      </w:r>
-      <w:proofErr w:type="spellEnd"/>
-      <w:r>
-        <w:rPr>
-          <w:rFonts w:ascii="Courier New" w:hAnsi="Courier New" w:cs="Courier New"/>
-        </w:rPr>
-        <w:t>:</w:t>
-      </w:r>
-    </w:p>
-    <w:p>
-      <w:pPr>
-        <w:rPr>
-          <w:rFonts w:ascii="Courier New" w:hAnsi="Courier New" w:cs="Courier New"/>
-        </w:rPr>
-      </w:pPr>
-      <w:r>
-        <w:rPr>
-          <w:rFonts w:ascii="Courier New" w:hAnsi="Courier New" w:cs="Courier New"/>
+      <w:r>
+        <w:rPr>
+          <w:rFonts w:ascii="Courier New" w:hAnsi="Courier New" w:cs="Courier New"/>
+          <w:lang w:val="en-US"/>
         </w:rPr>
         <w:tab/>
       </w:r>
+      <w:r>
+        <w:rPr>
+          <w:rFonts w:ascii="Courier New" w:hAnsi="Courier New" w:cs="Courier New"/>
+          <w:lang w:val="en-US"/>
+        </w:rPr>
+        <w:t xml:space="preserve">float </w:t>
+      </w:r>
       <w:proofErr w:type="spellStart"/>
       <w:proofErr w:type="gramStart"/>
       <w:r>
         <w:rPr>
           <w:rFonts w:ascii="Courier New" w:hAnsi="Courier New" w:cs="Courier New"/>
-        </w:rPr>
-        <w:t>Operacao</w:t>
-      </w:r>
-      <w:proofErr w:type="spellEnd"/>
-      <w:r>
-        <w:rPr>
-          <w:rFonts w:ascii="Courier New" w:hAnsi="Courier New" w:cs="Courier New"/>
+          <w:lang w:val="en-US"/>
+        </w:rPr>
+        <w:t>getY</w:t>
+      </w:r>
+      <w:proofErr w:type="spellEnd"/>
+      <w:r>
+        <w:rPr>
+          <w:rFonts w:ascii="Courier New" w:hAnsi="Courier New" w:cs="Courier New"/>
+          <w:lang w:val="en-US"/>
         </w:rPr>
         <w:t>(</w:t>
       </w:r>
@@ -452,6 +604,7 @@
       <w:r>
         <w:rPr>
           <w:rFonts w:ascii="Courier New" w:hAnsi="Courier New" w:cs="Courier New"/>
+          <w:lang w:val="en-US"/>
         </w:rPr>
         <w:t>);</w:t>
       </w:r>
@@ -460,460 +613,225 @@
       <w:pPr>
         <w:rPr>
           <w:rFonts w:ascii="Courier New" w:hAnsi="Courier New" w:cs="Courier New"/>
-        </w:rPr>
-      </w:pPr>
-      <w:r>
-        <w:rPr>
-          <w:rFonts w:ascii="Courier New" w:hAnsi="Courier New" w:cs="Courier New"/>
+          <w:lang w:val="en-US"/>
+        </w:rPr>
+      </w:pPr>
+      <w:r>
+        <w:rPr>
+          <w:rFonts w:ascii="Courier New" w:hAnsi="Courier New" w:cs="Courier New"/>
+          <w:lang w:val="en-US"/>
+        </w:rPr>
+        <w:t xml:space="preserve">    </w:t>
+      </w:r>
+      <w:r>
+        <w:rPr>
+          <w:rFonts w:ascii="Courier New" w:hAnsi="Courier New" w:cs="Courier New"/>
+          <w:lang w:val="en-US"/>
         </w:rPr>
         <w:tab/>
       </w:r>
-      <w:proofErr w:type="spellStart"/>
-      <w:r>
-        <w:rPr>
-          <w:rFonts w:ascii="Courier New" w:hAnsi="Courier New" w:cs="Courier New"/>
-        </w:rPr>
-        <w:t>Operacao</w:t>
-      </w:r>
-      <w:proofErr w:type="spellEnd"/>
-      <w:r>
-        <w:rPr>
-          <w:rFonts w:ascii="Courier New" w:hAnsi="Courier New" w:cs="Courier New"/>
+      <w:r>
+        <w:rPr>
+          <w:rFonts w:ascii="Courier New" w:hAnsi="Courier New" w:cs="Courier New"/>
+          <w:lang w:val="en-US"/>
+        </w:rPr>
+        <w:t xml:space="preserve">float </w:t>
+      </w:r>
+      <w:proofErr w:type="spellStart"/>
+      <w:proofErr w:type="gramStart"/>
+      <w:r>
+        <w:rPr>
+          <w:rFonts w:ascii="Courier New" w:hAnsi="Courier New" w:cs="Courier New"/>
+          <w:lang w:val="en-US"/>
+        </w:rPr>
+        <w:t>getZ</w:t>
+      </w:r>
+      <w:proofErr w:type="spellEnd"/>
+      <w:r>
+        <w:rPr>
+          <w:rFonts w:ascii="Courier New" w:hAnsi="Courier New" w:cs="Courier New"/>
+          <w:lang w:val="en-US"/>
         </w:rPr>
         <w:t>(</w:t>
       </w:r>
+      <w:proofErr w:type="gramEnd"/>
+      <w:r>
+        <w:rPr>
+          <w:rFonts w:ascii="Courier New" w:hAnsi="Courier New" w:cs="Courier New"/>
+          <w:lang w:val="en-US"/>
+        </w:rPr>
+        <w:t>);</w:t>
+      </w:r>
+    </w:p>
+    <w:p>
+      <w:pPr>
+        <w:rPr>
+          <w:rFonts w:ascii="Courier New" w:hAnsi="Courier New" w:cs="Courier New"/>
+          <w:lang w:val="en-US"/>
+        </w:rPr>
+      </w:pPr>
+      <w:r>
+        <w:rPr>
+          <w:rFonts w:ascii="Courier New" w:hAnsi="Courier New" w:cs="Courier New"/>
+          <w:lang w:val="en-US"/>
+        </w:rPr>
+        <w:t xml:space="preserve">    </w:t>
+      </w:r>
+    </w:p>
+    <w:p>
+      <w:pPr>
+        <w:rPr>
+          <w:rFonts w:ascii="Courier New" w:hAnsi="Courier New" w:cs="Courier New"/>
+          <w:lang w:val="en-US"/>
+        </w:rPr>
+      </w:pPr>
+      <w:r>
+        <w:rPr>
+          <w:rFonts w:ascii="Courier New" w:hAnsi="Courier New" w:cs="Courier New"/>
+          <w:lang w:val="en-US"/>
+        </w:rPr>
+        <w:t xml:space="preserve">    </w:t>
+      </w:r>
+      <w:r>
+        <w:rPr>
+          <w:rFonts w:ascii="Courier New" w:hAnsi="Courier New" w:cs="Courier New"/>
+          <w:lang w:val="en-US"/>
+        </w:rPr>
+        <w:tab/>
+      </w:r>
+      <w:r>
+        <w:rPr>
+          <w:rFonts w:ascii="Courier New" w:hAnsi="Courier New" w:cs="Courier New"/>
+          <w:lang w:val="en-US"/>
+        </w:rPr>
+        <w:t xml:space="preserve">void </w:t>
+      </w:r>
+      <w:proofErr w:type="spellStart"/>
+      <w:r>
+        <w:rPr>
+          <w:rFonts w:ascii="Courier New" w:hAnsi="Courier New" w:cs="Courier New"/>
+          <w:lang w:val="en-US"/>
+        </w:rPr>
+        <w:t>setX</w:t>
+      </w:r>
+      <w:proofErr w:type="spellEnd"/>
+      <w:r>
+        <w:rPr>
+          <w:rFonts w:ascii="Courier New" w:hAnsi="Courier New" w:cs="Courier New"/>
+          <w:lang w:val="en-US"/>
+        </w:rPr>
+        <w:t>(float);</w:t>
+      </w:r>
+    </w:p>
+    <w:p>
+      <w:pPr>
+        <w:rPr>
+          <w:rFonts w:ascii="Courier New" w:hAnsi="Courier New" w:cs="Courier New"/>
+          <w:lang w:val="en-US"/>
+        </w:rPr>
+      </w:pPr>
+      <w:r>
+        <w:rPr>
+          <w:rFonts w:ascii="Courier New" w:hAnsi="Courier New" w:cs="Courier New"/>
+          <w:lang w:val="en-US"/>
+        </w:rPr>
+        <w:tab/>
+        <w:t xml:space="preserve">void </w:t>
+      </w:r>
+      <w:proofErr w:type="spellStart"/>
+      <w:r>
+        <w:rPr>
+          <w:rFonts w:ascii="Courier New" w:hAnsi="Courier New" w:cs="Courier New"/>
+          <w:lang w:val="en-US"/>
+        </w:rPr>
+        <w:t>setY</w:t>
+      </w:r>
+      <w:proofErr w:type="spellEnd"/>
+      <w:r>
+        <w:rPr>
+          <w:rFonts w:ascii="Courier New" w:hAnsi="Courier New" w:cs="Courier New"/>
+          <w:lang w:val="en-US"/>
+        </w:rPr>
+        <w:t>(float);</w:t>
+      </w:r>
+    </w:p>
+    <w:p>
+      <w:pPr>
+        <w:rPr>
+          <w:rFonts w:ascii="Courier New" w:hAnsi="Courier New" w:cs="Courier New"/>
+          <w:lang w:val="en-US"/>
+        </w:rPr>
+      </w:pPr>
+      <w:r>
+        <w:rPr>
+          <w:rFonts w:ascii="Courier New" w:hAnsi="Courier New" w:cs="Courier New"/>
+          <w:lang w:val="en-US"/>
+        </w:rPr>
+        <w:tab/>
+        <w:t xml:space="preserve">void </w:t>
+      </w:r>
+      <w:proofErr w:type="spellStart"/>
+      <w:r>
+        <w:rPr>
+          <w:rFonts w:ascii="Courier New" w:hAnsi="Courier New" w:cs="Courier New"/>
+          <w:lang w:val="en-US"/>
+        </w:rPr>
+        <w:t>setZ</w:t>
+      </w:r>
+      <w:proofErr w:type="spellEnd"/>
+      <w:r>
+        <w:rPr>
+          <w:rFonts w:ascii="Courier New" w:hAnsi="Courier New" w:cs="Courier New"/>
+          <w:lang w:val="en-US"/>
+        </w:rPr>
+        <w:t>(float);</w:t>
+      </w:r>
+    </w:p>
+    <w:p>
+      <w:pPr>
+        <w:rPr>
+          <w:rFonts w:ascii="Courier New" w:hAnsi="Courier New" w:cs="Courier New"/>
+          <w:lang w:val="en-US"/>
+        </w:rPr>
+      </w:pPr>
+    </w:p>
+    <w:p>
+      <w:pPr>
+        <w:ind w:firstLine="708"/>
+        <w:rPr>
+          <w:rFonts w:ascii="Courier New" w:hAnsi="Courier New" w:cs="Courier New"/>
+          <w:lang w:val="en-US"/>
+        </w:rPr>
+      </w:pPr>
+      <w:r>
+        <w:rPr>
+          <w:rFonts w:ascii="Courier New" w:hAnsi="Courier New" w:cs="Courier New"/>
+          <w:lang w:val="en-US"/>
+        </w:rPr>
+        <w:t xml:space="preserve">virtual void </w:t>
+      </w:r>
       <w:proofErr w:type="spellStart"/>
       <w:proofErr w:type="gramStart"/>
       <w:r>
         <w:rPr>
           <w:rFonts w:ascii="Courier New" w:hAnsi="Courier New" w:cs="Courier New"/>
-        </w:rPr>
-        <w:t>float,float</w:t>
+          <w:lang w:val="en-US"/>
+        </w:rPr>
+        <w:t>aplicaOperacao</w:t>
+      </w:r>
+      <w:proofErr w:type="spellEnd"/>
+      <w:r>
+        <w:rPr>
+          <w:rFonts w:ascii="Courier New" w:hAnsi="Courier New" w:cs="Courier New"/>
+          <w:lang w:val="en-US"/>
+        </w:rPr>
+        <w:t>(</w:t>
       </w:r>
       <w:proofErr w:type="gramEnd"/>
       <w:r>
         <w:rPr>
           <w:rFonts w:ascii="Courier New" w:hAnsi="Courier New" w:cs="Courier New"/>
-        </w:rPr>
-        <w:t>,float</w:t>
-      </w:r>
-      <w:proofErr w:type="spellEnd"/>
-      <w:r>
-        <w:rPr>
-          <w:rFonts w:ascii="Courier New" w:hAnsi="Courier New" w:cs="Courier New"/>
-        </w:rPr>
-        <w:t>);</w:t>
-      </w:r>
-    </w:p>
-    <w:p>
-      <w:pPr>
-        <w:rPr>
-          <w:rFonts w:ascii="Courier New" w:hAnsi="Courier New" w:cs="Courier New"/>
-        </w:rPr>
-      </w:pPr>
-    </w:p>
-    <w:p>
-      <w:pPr>
-        <w:rPr>
-          <w:rFonts w:ascii="Courier New" w:hAnsi="Courier New" w:cs="Courier New"/>
-        </w:rPr>
-      </w:pPr>
-      <w:r>
-        <w:rPr>
-          <w:rFonts w:ascii="Courier New" w:hAnsi="Courier New" w:cs="Courier New"/>
-        </w:rPr>
-        <w:t xml:space="preserve">    </w:t>
-      </w:r>
-      <w:r>
-        <w:rPr>
-          <w:rFonts w:ascii="Courier New" w:hAnsi="Courier New" w:cs="Courier New"/>
-        </w:rPr>
-        <w:tab/>
-      </w:r>
-      <w:proofErr w:type="spellStart"/>
-      <w:r>
-        <w:rPr>
-          <w:rFonts w:ascii="Courier New" w:hAnsi="Courier New" w:cs="Courier New"/>
-        </w:rPr>
-        <w:t>float</w:t>
-      </w:r>
-      <w:proofErr w:type="spellEnd"/>
-      <w:r>
-        <w:rPr>
-          <w:rFonts w:ascii="Courier New" w:hAnsi="Courier New" w:cs="Courier New"/>
-        </w:rPr>
-        <w:t xml:space="preserve"> </w:t>
-      </w:r>
-      <w:proofErr w:type="spellStart"/>
-      <w:proofErr w:type="gramStart"/>
-      <w:r>
-        <w:rPr>
-          <w:rFonts w:ascii="Courier New" w:hAnsi="Courier New" w:cs="Courier New"/>
-        </w:rPr>
-        <w:t>getX</w:t>
-      </w:r>
-      <w:proofErr w:type="spellEnd"/>
-      <w:r>
-        <w:rPr>
-          <w:rFonts w:ascii="Courier New" w:hAnsi="Courier New" w:cs="Courier New"/>
-        </w:rPr>
-        <w:t>(</w:t>
-      </w:r>
-      <w:proofErr w:type="gramEnd"/>
-      <w:r>
-        <w:rPr>
-          <w:rFonts w:ascii="Courier New" w:hAnsi="Courier New" w:cs="Courier New"/>
-        </w:rPr>
-        <w:t>);</w:t>
-      </w:r>
-    </w:p>
-    <w:p>
-      <w:pPr>
-        <w:rPr>
-          <w:rFonts w:ascii="Courier New" w:hAnsi="Courier New" w:cs="Courier New"/>
-        </w:rPr>
-      </w:pPr>
-      <w:r>
-        <w:rPr>
-          <w:rFonts w:ascii="Courier New" w:hAnsi="Courier New" w:cs="Courier New"/>
-        </w:rPr>
-        <w:t xml:space="preserve">    </w:t>
-      </w:r>
-      <w:r>
-        <w:rPr>
-          <w:rFonts w:ascii="Courier New" w:hAnsi="Courier New" w:cs="Courier New"/>
-        </w:rPr>
-        <w:tab/>
-      </w:r>
-      <w:proofErr w:type="spellStart"/>
-      <w:r>
-        <w:rPr>
-          <w:rFonts w:ascii="Courier New" w:hAnsi="Courier New" w:cs="Courier New"/>
-        </w:rPr>
-        <w:t>float</w:t>
-      </w:r>
-      <w:proofErr w:type="spellEnd"/>
-      <w:r>
-        <w:rPr>
-          <w:rFonts w:ascii="Courier New" w:hAnsi="Courier New" w:cs="Courier New"/>
-        </w:rPr>
-        <w:t xml:space="preserve"> </w:t>
-      </w:r>
-      <w:proofErr w:type="spellStart"/>
-      <w:proofErr w:type="gramStart"/>
-      <w:r>
-        <w:rPr>
-          <w:rFonts w:ascii="Courier New" w:hAnsi="Courier New" w:cs="Courier New"/>
-        </w:rPr>
-        <w:t>getY</w:t>
-      </w:r>
-      <w:proofErr w:type="spellEnd"/>
-      <w:r>
-        <w:rPr>
-          <w:rFonts w:ascii="Courier New" w:hAnsi="Courier New" w:cs="Courier New"/>
-        </w:rPr>
-        <w:t>(</w:t>
-      </w:r>
-      <w:proofErr w:type="gramEnd"/>
-      <w:r>
-        <w:rPr>
-          <w:rFonts w:ascii="Courier New" w:hAnsi="Courier New" w:cs="Courier New"/>
-        </w:rPr>
-        <w:t>);</w:t>
-      </w:r>
-    </w:p>
-    <w:p>
-      <w:pPr>
-        <w:rPr>
-          <w:rFonts w:ascii="Courier New" w:hAnsi="Courier New" w:cs="Courier New"/>
-        </w:rPr>
-      </w:pPr>
-      <w:r>
-        <w:rPr>
-          <w:rFonts w:ascii="Courier New" w:hAnsi="Courier New" w:cs="Courier New"/>
-        </w:rPr>
-        <w:t xml:space="preserve">    </w:t>
-      </w:r>
-      <w:r>
-        <w:rPr>
-          <w:rFonts w:ascii="Courier New" w:hAnsi="Courier New" w:cs="Courier New"/>
-        </w:rPr>
-        <w:tab/>
-      </w:r>
-      <w:proofErr w:type="spellStart"/>
-      <w:r>
-        <w:rPr>
-          <w:rFonts w:ascii="Courier New" w:hAnsi="Courier New" w:cs="Courier New"/>
-        </w:rPr>
-        <w:t>float</w:t>
-      </w:r>
-      <w:proofErr w:type="spellEnd"/>
-      <w:r>
-        <w:rPr>
-          <w:rFonts w:ascii="Courier New" w:hAnsi="Courier New" w:cs="Courier New"/>
-        </w:rPr>
-        <w:t xml:space="preserve"> </w:t>
-      </w:r>
-      <w:proofErr w:type="spellStart"/>
-      <w:proofErr w:type="gramStart"/>
-      <w:r>
-        <w:rPr>
-          <w:rFonts w:ascii="Courier New" w:hAnsi="Courier New" w:cs="Courier New"/>
-        </w:rPr>
-        <w:t>getZ</w:t>
-      </w:r>
-      <w:proofErr w:type="spellEnd"/>
-      <w:r>
-        <w:rPr>
-          <w:rFonts w:ascii="Courier New" w:hAnsi="Courier New" w:cs="Courier New"/>
-        </w:rPr>
-        <w:t>(</w:t>
-      </w:r>
-      <w:proofErr w:type="gramEnd"/>
-      <w:r>
-        <w:rPr>
-          <w:rFonts w:ascii="Courier New" w:hAnsi="Courier New" w:cs="Courier New"/>
-        </w:rPr>
-        <w:t>);</w:t>
-      </w:r>
-    </w:p>
-    <w:p>
-      <w:pPr>
-        <w:rPr>
-          <w:rFonts w:ascii="Courier New" w:hAnsi="Courier New" w:cs="Courier New"/>
-        </w:rPr>
-      </w:pPr>
-      <w:r>
-        <w:rPr>
-          <w:rFonts w:ascii="Courier New" w:hAnsi="Courier New" w:cs="Courier New"/>
-        </w:rPr>
-        <w:t xml:space="preserve">    </w:t>
-      </w:r>
-    </w:p>
-    <w:p>
-      <w:pPr>
-        <w:rPr>
-          <w:rFonts w:ascii="Courier New" w:hAnsi="Courier New" w:cs="Courier New"/>
-        </w:rPr>
-      </w:pPr>
-      <w:r>
-        <w:rPr>
-          <w:rFonts w:ascii="Courier New" w:hAnsi="Courier New" w:cs="Courier New"/>
-        </w:rPr>
-        <w:t xml:space="preserve">    </w:t>
-      </w:r>
-      <w:r>
-        <w:rPr>
-          <w:rFonts w:ascii="Courier New" w:hAnsi="Courier New" w:cs="Courier New"/>
-        </w:rPr>
-        <w:tab/>
-      </w:r>
-      <w:proofErr w:type="spellStart"/>
-      <w:r>
-        <w:rPr>
-          <w:rFonts w:ascii="Courier New" w:hAnsi="Courier New" w:cs="Courier New"/>
-        </w:rPr>
-        <w:t>void</w:t>
-      </w:r>
-      <w:proofErr w:type="spellEnd"/>
-      <w:r>
-        <w:rPr>
-          <w:rFonts w:ascii="Courier New" w:hAnsi="Courier New" w:cs="Courier New"/>
-        </w:rPr>
-        <w:t xml:space="preserve"> </w:t>
-      </w:r>
-      <w:proofErr w:type="spellStart"/>
-      <w:r>
-        <w:rPr>
-          <w:rFonts w:ascii="Courier New" w:hAnsi="Courier New" w:cs="Courier New"/>
-        </w:rPr>
-        <w:t>setX</w:t>
-      </w:r>
-      <w:proofErr w:type="spellEnd"/>
-      <w:r>
-        <w:rPr>
-          <w:rFonts w:ascii="Courier New" w:hAnsi="Courier New" w:cs="Courier New"/>
-        </w:rPr>
-        <w:t>(</w:t>
-      </w:r>
-      <w:proofErr w:type="spellStart"/>
-      <w:r>
-        <w:rPr>
-          <w:rFonts w:ascii="Courier New" w:hAnsi="Courier New" w:cs="Courier New"/>
-        </w:rPr>
-        <w:t>float</w:t>
-      </w:r>
-      <w:proofErr w:type="spellEnd"/>
-      <w:r>
-        <w:rPr>
-          <w:rFonts w:ascii="Courier New" w:hAnsi="Courier New" w:cs="Courier New"/>
-        </w:rPr>
-        <w:t>);</w:t>
-      </w:r>
-    </w:p>
-    <w:p>
-      <w:pPr>
-        <w:rPr>
-          <w:rFonts w:ascii="Courier New" w:hAnsi="Courier New" w:cs="Courier New"/>
-        </w:rPr>
-      </w:pPr>
-      <w:r>
-        <w:rPr>
-          <w:rFonts w:ascii="Courier New" w:hAnsi="Courier New" w:cs="Courier New"/>
-        </w:rPr>
-        <w:tab/>
-      </w:r>
-      <w:proofErr w:type="spellStart"/>
-      <w:r>
-        <w:rPr>
-          <w:rFonts w:ascii="Courier New" w:hAnsi="Courier New" w:cs="Courier New"/>
-        </w:rPr>
-        <w:t>void</w:t>
-      </w:r>
-      <w:proofErr w:type="spellEnd"/>
-      <w:r>
-        <w:rPr>
-          <w:rFonts w:ascii="Courier New" w:hAnsi="Courier New" w:cs="Courier New"/>
-        </w:rPr>
-        <w:t xml:space="preserve"> </w:t>
-      </w:r>
-      <w:proofErr w:type="spellStart"/>
-      <w:r>
-        <w:rPr>
-          <w:rFonts w:ascii="Courier New" w:hAnsi="Courier New" w:cs="Courier New"/>
-        </w:rPr>
-        <w:t>setY</w:t>
-      </w:r>
-      <w:proofErr w:type="spellEnd"/>
-      <w:r>
-        <w:rPr>
-          <w:rFonts w:ascii="Courier New" w:hAnsi="Courier New" w:cs="Courier New"/>
-        </w:rPr>
-        <w:t>(</w:t>
-      </w:r>
-      <w:proofErr w:type="spellStart"/>
-      <w:r>
-        <w:rPr>
-          <w:rFonts w:ascii="Courier New" w:hAnsi="Courier New" w:cs="Courier New"/>
-        </w:rPr>
-        <w:t>float</w:t>
-      </w:r>
-      <w:proofErr w:type="spellEnd"/>
-      <w:r>
-        <w:rPr>
-          <w:rFonts w:ascii="Courier New" w:hAnsi="Courier New" w:cs="Courier New"/>
-        </w:rPr>
-        <w:t>);</w:t>
-      </w:r>
-    </w:p>
-    <w:p>
-      <w:pPr>
-        <w:rPr>
-          <w:rFonts w:ascii="Courier New" w:hAnsi="Courier New" w:cs="Courier New"/>
-        </w:rPr>
-      </w:pPr>
-      <w:r>
-        <w:rPr>
-          <w:rFonts w:ascii="Courier New" w:hAnsi="Courier New" w:cs="Courier New"/>
-        </w:rPr>
-        <w:tab/>
-      </w:r>
-      <w:proofErr w:type="spellStart"/>
-      <w:r>
-        <w:rPr>
-          <w:rFonts w:ascii="Courier New" w:hAnsi="Courier New" w:cs="Courier New"/>
-        </w:rPr>
-        <w:t>void</w:t>
-      </w:r>
-      <w:proofErr w:type="spellEnd"/>
-      <w:r>
-        <w:rPr>
-          <w:rFonts w:ascii="Courier New" w:hAnsi="Courier New" w:cs="Courier New"/>
-        </w:rPr>
-        <w:t xml:space="preserve"> </w:t>
-      </w:r>
-      <w:proofErr w:type="spellStart"/>
-      <w:r>
-        <w:rPr>
-          <w:rFonts w:ascii="Courier New" w:hAnsi="Courier New" w:cs="Courier New"/>
-        </w:rPr>
-        <w:t>setZ</w:t>
-      </w:r>
-      <w:proofErr w:type="spellEnd"/>
-      <w:r>
-        <w:rPr>
-          <w:rFonts w:ascii="Courier New" w:hAnsi="Courier New" w:cs="Courier New"/>
-        </w:rPr>
-        <w:t>(</w:t>
-      </w:r>
-      <w:proofErr w:type="spellStart"/>
-      <w:r>
-        <w:rPr>
-          <w:rFonts w:ascii="Courier New" w:hAnsi="Courier New" w:cs="Courier New"/>
-        </w:rPr>
-        <w:t>float</w:t>
-      </w:r>
-      <w:proofErr w:type="spellEnd"/>
-      <w:r>
-        <w:rPr>
-          <w:rFonts w:ascii="Courier New" w:hAnsi="Courier New" w:cs="Courier New"/>
-        </w:rPr>
-        <w:t>);</w:t>
-      </w:r>
-    </w:p>
-    <w:p>
-      <w:pPr>
-        <w:rPr>
-          <w:rFonts w:ascii="Courier New" w:hAnsi="Courier New" w:cs="Courier New"/>
-        </w:rPr>
-      </w:pPr>
-    </w:p>
-    <w:p>
-      <w:pPr>
-        <w:ind w:firstLine="708"/>
-        <w:rPr>
-          <w:rFonts w:ascii="Courier New" w:hAnsi="Courier New" w:cs="Courier New"/>
-        </w:rPr>
-      </w:pPr>
-      <w:r>
-        <w:rPr>
-          <w:rFonts w:ascii="Courier New" w:hAnsi="Courier New" w:cs="Courier New"/>
-        </w:rPr>
-        <w:t xml:space="preserve">virtual </w:t>
-      </w:r>
-      <w:proofErr w:type="spellStart"/>
-      <w:r>
-        <w:rPr>
-          <w:rFonts w:ascii="Courier New" w:hAnsi="Courier New" w:cs="Courier New"/>
-        </w:rPr>
-        <w:t>void</w:t>
-      </w:r>
-      <w:proofErr w:type="spellEnd"/>
-      <w:r>
-        <w:rPr>
-          <w:rFonts w:ascii="Courier New" w:hAnsi="Courier New" w:cs="Courier New"/>
-        </w:rPr>
-        <w:t xml:space="preserve"> </w:t>
-      </w:r>
-      <w:proofErr w:type="spellStart"/>
-      <w:proofErr w:type="gramStart"/>
-      <w:r>
-        <w:rPr>
-          <w:rFonts w:ascii="Courier New" w:hAnsi="Courier New" w:cs="Courier New"/>
-        </w:rPr>
-        <w:t>aplicaOperacao</w:t>
-      </w:r>
-      <w:proofErr w:type="spellEnd"/>
-      <w:r>
-        <w:rPr>
-          <w:rFonts w:ascii="Courier New" w:hAnsi="Courier New" w:cs="Courier New"/>
-        </w:rPr>
-        <w:t>(</w:t>
-      </w:r>
-      <w:proofErr w:type="gramEnd"/>
-      <w:r>
-        <w:rPr>
-          <w:rFonts w:ascii="Courier New" w:hAnsi="Courier New" w:cs="Courier New"/>
+          <w:lang w:val="en-US"/>
         </w:rPr>
         <w:t>) = 0;</w:t>
       </w:r>
@@ -922,11 +840,13 @@
       <w:pPr>
         <w:rPr>
           <w:rFonts w:ascii="Courier New" w:hAnsi="Courier New" w:cs="Courier New"/>
-        </w:rPr>
-      </w:pPr>
-      <w:r>
-        <w:rPr>
-          <w:rFonts w:ascii="Courier New" w:hAnsi="Courier New" w:cs="Courier New"/>
+          <w:lang w:val="en-US"/>
+        </w:rPr>
+      </w:pPr>
+      <w:r>
+        <w:rPr>
+          <w:rFonts w:ascii="Courier New" w:hAnsi="Courier New" w:cs="Courier New"/>
+          <w:lang w:val="en-US"/>
         </w:rPr>
         <w:lastRenderedPageBreak/>
         <w:tab/>
@@ -936,45 +856,528 @@
       <w:pPr>
         <w:rPr>
           <w:rFonts w:ascii="Courier New" w:hAnsi="Courier New" w:cs="Courier New"/>
-        </w:rPr>
-      </w:pPr>
-      <w:r>
-        <w:rPr>
-          <w:rFonts w:ascii="Courier New" w:hAnsi="Courier New" w:cs="Courier New"/>
+          <w:lang w:val="en-US"/>
+        </w:rPr>
+      </w:pPr>
+      <w:r>
+        <w:rPr>
+          <w:rFonts w:ascii="Courier New" w:hAnsi="Courier New" w:cs="Courier New"/>
+          <w:lang w:val="en-US"/>
         </w:rPr>
         <w:t xml:space="preserve">   </w:t>
       </w:r>
       <w:r>
         <w:rPr>
           <w:rFonts w:ascii="Courier New" w:hAnsi="Courier New" w:cs="Courier New"/>
+          <w:lang w:val="en-US"/>
         </w:rPr>
         <w:tab/>
       </w:r>
       <w:r>
         <w:rPr>
           <w:rFonts w:ascii="Courier New" w:hAnsi="Courier New" w:cs="Courier New"/>
-        </w:rPr>
-        <w:t xml:space="preserve"> virtual </w:t>
-      </w:r>
-      <w:proofErr w:type="spellStart"/>
-      <w:r>
-        <w:rPr>
-          <w:rFonts w:ascii="Courier New" w:hAnsi="Courier New" w:cs="Courier New"/>
-        </w:rPr>
-        <w:t>string</w:t>
-      </w:r>
-      <w:proofErr w:type="spellEnd"/>
-      <w:r>
-        <w:rPr>
-          <w:rFonts w:ascii="Courier New" w:hAnsi="Courier New" w:cs="Courier New"/>
+          <w:lang w:val="en-US"/>
+        </w:rPr>
+        <w:t xml:space="preserve"> virtual string </w:t>
+      </w:r>
+      <w:proofErr w:type="spellStart"/>
+      <w:proofErr w:type="gramStart"/>
+      <w:r>
+        <w:rPr>
+          <w:rFonts w:ascii="Courier New" w:hAnsi="Courier New" w:cs="Courier New"/>
+          <w:lang w:val="en-US"/>
+        </w:rPr>
+        <w:t>toString</w:t>
+      </w:r>
+      <w:proofErr w:type="spellEnd"/>
+      <w:r>
+        <w:rPr>
+          <w:rFonts w:ascii="Courier New" w:hAnsi="Courier New" w:cs="Courier New"/>
+          <w:lang w:val="en-US"/>
+        </w:rPr>
+        <w:t>(</w:t>
+      </w:r>
+      <w:proofErr w:type="gramEnd"/>
+      <w:r>
+        <w:rPr>
+          <w:rFonts w:ascii="Courier New" w:hAnsi="Courier New" w:cs="Courier New"/>
+          <w:lang w:val="en-US"/>
+        </w:rPr>
+        <w:t>) = 0;</w:t>
+      </w:r>
+    </w:p>
+    <w:p>
+      <w:pPr>
+        <w:rPr>
+          <w:rFonts w:ascii="Courier New" w:hAnsi="Courier New" w:cs="Courier New"/>
+          <w:lang w:val="en-US"/>
+        </w:rPr>
+      </w:pPr>
+      <w:r>
+        <w:rPr>
+          <w:rFonts w:ascii="Courier New" w:hAnsi="Courier New" w:cs="Courier New"/>
+          <w:lang w:val="en-US"/>
+        </w:rPr>
+        <w:t>}</w:t>
+      </w:r>
+    </w:p>
+    <w:p>
+      <w:pPr>
+        <w:pStyle w:val="Cabealho2"/>
+      </w:pPr>
+      <w:r>
+        <w:t>Rotação</w:t>
+      </w:r>
+    </w:p>
+    <w:p>
+      <w:pPr>
+        <w:rPr>
+          <w:rFonts w:ascii="Arial" w:hAnsi="Arial" w:cs="Arial"/>
+        </w:rPr>
+      </w:pPr>
+      <w:r>
+        <w:rPr>
+          <w:rFonts w:ascii="Arial" w:hAnsi="Arial" w:cs="Arial"/>
+        </w:rPr>
+        <w:t xml:space="preserve">Esta classe é uma subclasse da </w:t>
+      </w:r>
+      <w:proofErr w:type="spellStart"/>
+      <w:r>
+        <w:rPr>
+          <w:rFonts w:ascii="Arial" w:hAnsi="Arial" w:cs="Arial"/>
+          <w:b/>
+        </w:rPr>
+        <w:t>Operacao</w:t>
+      </w:r>
+      <w:proofErr w:type="spellEnd"/>
+      <w:r>
+        <w:rPr>
+          <w:rFonts w:ascii="Arial" w:hAnsi="Arial" w:cs="Arial"/>
+        </w:rPr>
+        <w:t xml:space="preserve"> e corresponde a uma rotação, pelo que necessita de mais uma variável, o </w:t>
+      </w:r>
+      <w:r>
+        <w:rPr>
+          <w:rFonts w:ascii="Arial" w:hAnsi="Arial" w:cs="Arial"/>
+          <w:b/>
+        </w:rPr>
+        <w:t>angulo</w:t>
+      </w:r>
+      <w:r>
+        <w:rPr>
+          <w:rFonts w:ascii="Arial" w:hAnsi="Arial" w:cs="Arial"/>
+          <w:b/>
         </w:rPr>
         <w:t xml:space="preserve"> </w:t>
       </w:r>
+      <w:r>
+        <w:rPr>
+          <w:rFonts w:ascii="Arial" w:hAnsi="Arial" w:cs="Arial"/>
+        </w:rPr>
+        <w:t xml:space="preserve">da rotação. Para além disto a função </w:t>
+      </w:r>
+      <w:proofErr w:type="spellStart"/>
+      <w:r>
+        <w:rPr>
+          <w:rFonts w:ascii="Arial" w:hAnsi="Arial" w:cs="Arial"/>
+          <w:b/>
+        </w:rPr>
+        <w:t>aplicaOperacao</w:t>
+      </w:r>
+      <w:proofErr w:type="spellEnd"/>
+      <w:r>
+        <w:rPr>
+          <w:rFonts w:ascii="Arial" w:hAnsi="Arial" w:cs="Arial"/>
+        </w:rPr>
+        <w:t xml:space="preserve"> realiza uma rotação (</w:t>
+      </w:r>
+      <w:proofErr w:type="spellStart"/>
+      <w:r>
+        <w:rPr>
+          <w:rFonts w:ascii="Arial" w:hAnsi="Arial" w:cs="Arial"/>
+          <w:i/>
+        </w:rPr>
+        <w:t>glRotate</w:t>
+      </w:r>
+      <w:proofErr w:type="spellEnd"/>
+      <w:r>
+        <w:rPr>
+          <w:rFonts w:ascii="Arial" w:hAnsi="Arial" w:cs="Arial"/>
+        </w:rPr>
+        <w:t>) segundo as variáveis da classe.</w:t>
+      </w:r>
+    </w:p>
+    <w:p>
+      <w:pPr>
+        <w:rPr>
+          <w:rFonts w:ascii="Courier New" w:hAnsi="Courier New" w:cs="Courier New"/>
+          <w:lang w:val="en-US"/>
+        </w:rPr>
+      </w:pPr>
+      <w:r>
+        <w:rPr>
+          <w:rFonts w:ascii="Courier New" w:hAnsi="Courier New" w:cs="Courier New"/>
+          <w:lang w:val="en-US"/>
+        </w:rPr>
+        <w:t xml:space="preserve">class </w:t>
+      </w:r>
+      <w:proofErr w:type="spellStart"/>
+      <w:r>
+        <w:rPr>
+          <w:rFonts w:ascii="Courier New" w:hAnsi="Courier New" w:cs="Courier New"/>
+          <w:lang w:val="en-US"/>
+        </w:rPr>
+        <w:t>Rotacao</w:t>
+      </w:r>
+      <w:proofErr w:type="spellEnd"/>
+      <w:r>
+        <w:rPr>
+          <w:rFonts w:ascii="Courier New" w:hAnsi="Courier New" w:cs="Courier New"/>
+          <w:lang w:val="en-US"/>
+        </w:rPr>
+        <w:t xml:space="preserve">: public </w:t>
+      </w:r>
+      <w:proofErr w:type="spellStart"/>
+      <w:r>
+        <w:rPr>
+          <w:rFonts w:ascii="Courier New" w:hAnsi="Courier New" w:cs="Courier New"/>
+          <w:lang w:val="en-US"/>
+        </w:rPr>
+        <w:t>Operacao</w:t>
+      </w:r>
+      <w:proofErr w:type="spellEnd"/>
+      <w:r>
+        <w:rPr>
+          <w:rFonts w:ascii="Courier New" w:hAnsi="Courier New" w:cs="Courier New"/>
+          <w:lang w:val="en-US"/>
+        </w:rPr>
+        <w:t xml:space="preserve"> {</w:t>
+      </w:r>
+    </w:p>
+    <w:p>
+      <w:pPr>
+        <w:rPr>
+          <w:rFonts w:ascii="Courier New" w:hAnsi="Courier New" w:cs="Courier New"/>
+          <w:lang w:val="en-US"/>
+        </w:rPr>
+      </w:pPr>
+      <w:r>
+        <w:rPr>
+          <w:rFonts w:ascii="Courier New" w:hAnsi="Courier New" w:cs="Courier New"/>
+          <w:lang w:val="en-US"/>
+        </w:rPr>
+        <w:t>private:</w:t>
+      </w:r>
+    </w:p>
+    <w:p>
+      <w:pPr>
+        <w:rPr>
+          <w:rFonts w:ascii="Courier New" w:hAnsi="Courier New" w:cs="Courier New"/>
+        </w:rPr>
+      </w:pPr>
+      <w:r>
+        <w:rPr>
+          <w:rFonts w:ascii="Courier New" w:hAnsi="Courier New" w:cs="Courier New"/>
+          <w:lang w:val="en-US"/>
+        </w:rPr>
+        <w:t xml:space="preserve">    </w:t>
+      </w:r>
+      <w:proofErr w:type="spellStart"/>
+      <w:r>
+        <w:rPr>
+          <w:rFonts w:ascii="Courier New" w:hAnsi="Courier New" w:cs="Courier New"/>
+        </w:rPr>
+        <w:t>float</w:t>
+      </w:r>
+      <w:proofErr w:type="spellEnd"/>
+      <w:r>
+        <w:rPr>
+          <w:rFonts w:ascii="Courier New" w:hAnsi="Courier New" w:cs="Courier New"/>
+        </w:rPr>
+        <w:t xml:space="preserve"> angulo;</w:t>
+      </w:r>
+    </w:p>
+    <w:p>
+      <w:pPr>
+        <w:rPr>
+          <w:rFonts w:ascii="Courier New" w:hAnsi="Courier New" w:cs="Courier New"/>
+        </w:rPr>
+      </w:pPr>
+      <w:proofErr w:type="spellStart"/>
+      <w:r>
+        <w:rPr>
+          <w:rFonts w:ascii="Courier New" w:hAnsi="Courier New" w:cs="Courier New"/>
+        </w:rPr>
+        <w:t>public</w:t>
+      </w:r>
+      <w:proofErr w:type="spellEnd"/>
+      <w:r>
+        <w:rPr>
+          <w:rFonts w:ascii="Courier New" w:hAnsi="Courier New" w:cs="Courier New"/>
+        </w:rPr>
+        <w:t>:</w:t>
+      </w:r>
+    </w:p>
+    <w:p>
+      <w:pPr>
+        <w:ind w:firstLine="708"/>
+        <w:rPr>
+          <w:rFonts w:ascii="Courier New" w:hAnsi="Courier New" w:cs="Courier New"/>
+          <w:lang w:val="en-US"/>
+        </w:rPr>
+      </w:pPr>
       <w:proofErr w:type="spellStart"/>
       <w:proofErr w:type="gramStart"/>
       <w:r>
         <w:rPr>
           <w:rFonts w:ascii="Courier New" w:hAnsi="Courier New" w:cs="Courier New"/>
+          <w:lang w:val="en-US"/>
+        </w:rPr>
+        <w:t>Rotacao</w:t>
+      </w:r>
+      <w:proofErr w:type="spellEnd"/>
+      <w:r>
+        <w:rPr>
+          <w:rFonts w:ascii="Courier New" w:hAnsi="Courier New" w:cs="Courier New"/>
+          <w:lang w:val="en-US"/>
+        </w:rPr>
+        <w:t>(</w:t>
+      </w:r>
+      <w:proofErr w:type="gramEnd"/>
+      <w:r>
+        <w:rPr>
+          <w:rFonts w:ascii="Courier New" w:hAnsi="Courier New" w:cs="Courier New"/>
+          <w:lang w:val="en-US"/>
+        </w:rPr>
+        <w:t>);</w:t>
+      </w:r>
+    </w:p>
+    <w:p>
+      <w:pPr>
+        <w:rPr>
+          <w:rFonts w:ascii="Courier New" w:hAnsi="Courier New" w:cs="Courier New"/>
+          <w:lang w:val="en-US"/>
+        </w:rPr>
+      </w:pPr>
+      <w:r>
+        <w:rPr>
+          <w:rFonts w:ascii="Courier New" w:hAnsi="Courier New" w:cs="Courier New"/>
+          <w:lang w:val="en-US"/>
+        </w:rPr>
+        <w:t xml:space="preserve">    </w:t>
+      </w:r>
+      <w:r>
+        <w:rPr>
+          <w:rFonts w:ascii="Courier New" w:hAnsi="Courier New" w:cs="Courier New"/>
+          <w:lang w:val="en-US"/>
+        </w:rPr>
+        <w:tab/>
+      </w:r>
+      <w:proofErr w:type="spellStart"/>
+      <w:r>
+        <w:rPr>
+          <w:rFonts w:ascii="Courier New" w:hAnsi="Courier New" w:cs="Courier New"/>
+          <w:lang w:val="en-US"/>
+        </w:rPr>
+        <w:t>Rotacao</w:t>
+      </w:r>
+      <w:proofErr w:type="spellEnd"/>
+      <w:r>
+        <w:rPr>
+          <w:rFonts w:ascii="Courier New" w:hAnsi="Courier New" w:cs="Courier New"/>
+          <w:lang w:val="en-US"/>
+        </w:rPr>
+        <w:t>(</w:t>
+      </w:r>
+      <w:proofErr w:type="spellStart"/>
+      <w:proofErr w:type="gramStart"/>
+      <w:r>
+        <w:rPr>
+          <w:rFonts w:ascii="Courier New" w:hAnsi="Courier New" w:cs="Courier New"/>
+          <w:lang w:val="en-US"/>
+        </w:rPr>
+        <w:t>float,float</w:t>
+      </w:r>
+      <w:proofErr w:type="gramEnd"/>
+      <w:r>
+        <w:rPr>
+          <w:rFonts w:ascii="Courier New" w:hAnsi="Courier New" w:cs="Courier New"/>
+          <w:lang w:val="en-US"/>
+        </w:rPr>
+        <w:t>,float,float</w:t>
+      </w:r>
+      <w:proofErr w:type="spellEnd"/>
+      <w:r>
+        <w:rPr>
+          <w:rFonts w:ascii="Courier New" w:hAnsi="Courier New" w:cs="Courier New"/>
+          <w:lang w:val="en-US"/>
+        </w:rPr>
+        <w:t>);</w:t>
+      </w:r>
+    </w:p>
+    <w:p>
+      <w:pPr>
+        <w:rPr>
+          <w:rFonts w:ascii="Courier New" w:hAnsi="Courier New" w:cs="Courier New"/>
+          <w:lang w:val="en-US"/>
+        </w:rPr>
+      </w:pPr>
+      <w:r>
+        <w:rPr>
+          <w:rFonts w:ascii="Courier New" w:hAnsi="Courier New" w:cs="Courier New"/>
+          <w:lang w:val="en-US"/>
+        </w:rPr>
+        <w:t xml:space="preserve">    </w:t>
+      </w:r>
+      <w:r>
+        <w:rPr>
+          <w:rFonts w:ascii="Courier New" w:hAnsi="Courier New" w:cs="Courier New"/>
+          <w:lang w:val="en-US"/>
+        </w:rPr>
+        <w:tab/>
+        <w:t xml:space="preserve">float </w:t>
+      </w:r>
+      <w:proofErr w:type="spellStart"/>
+      <w:proofErr w:type="gramStart"/>
+      <w:r>
+        <w:rPr>
+          <w:rFonts w:ascii="Courier New" w:hAnsi="Courier New" w:cs="Courier New"/>
+          <w:lang w:val="en-US"/>
+        </w:rPr>
+        <w:t>getAngulo</w:t>
+      </w:r>
+      <w:proofErr w:type="spellEnd"/>
+      <w:r>
+        <w:rPr>
+          <w:rFonts w:ascii="Courier New" w:hAnsi="Courier New" w:cs="Courier New"/>
+          <w:lang w:val="en-US"/>
+        </w:rPr>
+        <w:t>(</w:t>
+      </w:r>
+      <w:proofErr w:type="gramEnd"/>
+      <w:r>
+        <w:rPr>
+          <w:rFonts w:ascii="Courier New" w:hAnsi="Courier New" w:cs="Courier New"/>
+          <w:lang w:val="en-US"/>
+        </w:rPr>
+        <w:t>);</w:t>
+      </w:r>
+    </w:p>
+    <w:p>
+      <w:pPr>
+        <w:rPr>
+          <w:rFonts w:ascii="Courier New" w:hAnsi="Courier New" w:cs="Courier New"/>
+          <w:lang w:val="en-US"/>
+        </w:rPr>
+      </w:pPr>
+      <w:r>
+        <w:rPr>
+          <w:rFonts w:ascii="Courier New" w:hAnsi="Courier New" w:cs="Courier New"/>
+          <w:lang w:val="en-US"/>
+        </w:rPr>
+        <w:t xml:space="preserve">    </w:t>
+      </w:r>
+      <w:r>
+        <w:rPr>
+          <w:rFonts w:ascii="Courier New" w:hAnsi="Courier New" w:cs="Courier New"/>
+          <w:lang w:val="en-US"/>
+        </w:rPr>
+        <w:tab/>
+        <w:t xml:space="preserve">void </w:t>
+      </w:r>
+      <w:proofErr w:type="spellStart"/>
+      <w:r>
+        <w:rPr>
+          <w:rFonts w:ascii="Courier New" w:hAnsi="Courier New" w:cs="Courier New"/>
+          <w:lang w:val="en-US"/>
+        </w:rPr>
+        <w:t>setAngulo</w:t>
+      </w:r>
+      <w:proofErr w:type="spellEnd"/>
+      <w:r>
+        <w:rPr>
+          <w:rFonts w:ascii="Courier New" w:hAnsi="Courier New" w:cs="Courier New"/>
+          <w:lang w:val="en-US"/>
+        </w:rPr>
+        <w:t>(float);</w:t>
+      </w:r>
+    </w:p>
+    <w:p>
+      <w:pPr>
+        <w:rPr>
+          <w:rFonts w:ascii="Courier New" w:hAnsi="Courier New" w:cs="Courier New"/>
+          <w:lang w:val="en-US"/>
+        </w:rPr>
+      </w:pPr>
+      <w:r>
+        <w:rPr>
+          <w:rFonts w:ascii="Courier New" w:hAnsi="Courier New" w:cs="Courier New"/>
+          <w:lang w:val="en-US"/>
+        </w:rPr>
+        <w:t xml:space="preserve">    </w:t>
+      </w:r>
+      <w:r>
+        <w:rPr>
+          <w:rFonts w:ascii="Courier New" w:hAnsi="Courier New" w:cs="Courier New"/>
+          <w:lang w:val="en-US"/>
+        </w:rPr>
+        <w:tab/>
+        <w:t xml:space="preserve">void </w:t>
+      </w:r>
+      <w:proofErr w:type="spellStart"/>
+      <w:proofErr w:type="gramStart"/>
+      <w:r>
+        <w:rPr>
+          <w:rFonts w:ascii="Courier New" w:hAnsi="Courier New" w:cs="Courier New"/>
+          <w:lang w:val="en-US"/>
+        </w:rPr>
+        <w:t>aplicaOperacao</w:t>
+      </w:r>
+      <w:proofErr w:type="spellEnd"/>
+      <w:r>
+        <w:rPr>
+          <w:rFonts w:ascii="Courier New" w:hAnsi="Courier New" w:cs="Courier New"/>
+          <w:lang w:val="en-US"/>
+        </w:rPr>
+        <w:t>(</w:t>
+      </w:r>
+      <w:proofErr w:type="gramEnd"/>
+      <w:r>
+        <w:rPr>
+          <w:rFonts w:ascii="Courier New" w:hAnsi="Courier New" w:cs="Courier New"/>
+          <w:lang w:val="en-US"/>
+        </w:rPr>
+        <w:t>);</w:t>
+      </w:r>
+    </w:p>
+    <w:p>
+      <w:pPr>
+        <w:rPr>
+          <w:rFonts w:ascii="Courier New" w:hAnsi="Courier New" w:cs="Courier New"/>
+          <w:lang w:val="en-US"/>
+        </w:rPr>
+      </w:pPr>
+      <w:r>
+        <w:rPr>
+          <w:rFonts w:ascii="Courier New" w:hAnsi="Courier New" w:cs="Courier New"/>
+          <w:lang w:val="en-US"/>
+        </w:rPr>
+        <w:t xml:space="preserve">    </w:t>
+      </w:r>
+      <w:r>
+        <w:rPr>
+          <w:rFonts w:ascii="Courier New" w:hAnsi="Courier New" w:cs="Courier New"/>
+          <w:lang w:val="en-US"/>
+        </w:rPr>
+        <w:tab/>
+        <w:t xml:space="preserve">string </w:t>
+      </w:r>
+      <w:proofErr w:type="spellStart"/>
+      <w:proofErr w:type="gramStart"/>
+      <w:r>
+        <w:rPr>
+          <w:rFonts w:ascii="Courier New" w:hAnsi="Courier New" w:cs="Courier New"/>
+          <w:lang w:val="en-US"/>
         </w:rPr>
         <w:t>toString</w:t>
       </w:r>
@@ -982,6 +1385,7 @@
       <w:r>
         <w:rPr>
           <w:rFonts w:ascii="Courier New" w:hAnsi="Courier New" w:cs="Courier New"/>
+          <w:lang w:val="en-US"/>
         </w:rPr>
         <w:t>(</w:t>
       </w:r>
@@ -989,29 +1393,175 @@
       <w:r>
         <w:rPr>
           <w:rFonts w:ascii="Courier New" w:hAnsi="Courier New" w:cs="Courier New"/>
-        </w:rPr>
-        <w:t>) = 0;</w:t>
-      </w:r>
-    </w:p>
-    <w:p>
-      <w:pPr>
-        <w:rPr>
-          <w:rFonts w:ascii="Courier New" w:hAnsi="Courier New" w:cs="Courier New"/>
-        </w:rPr>
-      </w:pPr>
-      <w:r>
-        <w:rPr>
-          <w:rFonts w:ascii="Courier New" w:hAnsi="Courier New" w:cs="Courier New"/>
+          <w:lang w:val="en-US"/>
+        </w:rPr>
+        <w:t>);</w:t>
+      </w:r>
+    </w:p>
+    <w:p>
+      <w:pPr>
+        <w:rPr>
+          <w:rFonts w:ascii="Courier New" w:hAnsi="Courier New" w:cs="Courier New"/>
+          <w:lang w:val="en-US"/>
+        </w:rPr>
+      </w:pPr>
+      <w:r>
+        <w:rPr>
+          <w:rFonts w:ascii="Courier New" w:hAnsi="Courier New" w:cs="Courier New"/>
+          <w:lang w:val="en-US"/>
         </w:rPr>
         <w:t>}</w:t>
       </w:r>
     </w:p>
     <w:p>
       <w:pPr>
+        <w:rPr>
+          <w:rFonts w:ascii="Courier New" w:hAnsi="Courier New" w:cs="Courier New"/>
+          <w:lang w:val="en-US"/>
+        </w:rPr>
+      </w:pPr>
+      <w:r>
+        <w:rPr>
+          <w:rFonts w:ascii="Courier New" w:hAnsi="Courier New" w:cs="Courier New"/>
+          <w:lang w:val="en-US"/>
+        </w:rPr>
+        <w:t xml:space="preserve">void </w:t>
+      </w:r>
+      <w:proofErr w:type="spellStart"/>
+      <w:proofErr w:type="gramStart"/>
+      <w:r>
+        <w:rPr>
+          <w:rFonts w:ascii="Courier New" w:hAnsi="Courier New" w:cs="Courier New"/>
+          <w:lang w:val="en-US"/>
+        </w:rPr>
+        <w:t>Rotacao</w:t>
+      </w:r>
+      <w:proofErr w:type="spellEnd"/>
+      <w:r>
+        <w:rPr>
+          <w:rFonts w:ascii="Courier New" w:hAnsi="Courier New" w:cs="Courier New"/>
+          <w:lang w:val="en-US"/>
+        </w:rPr>
+        <w:t>::</w:t>
+      </w:r>
+      <w:proofErr w:type="spellStart"/>
+      <w:proofErr w:type="gramEnd"/>
+      <w:r>
+        <w:rPr>
+          <w:rFonts w:ascii="Courier New" w:hAnsi="Courier New" w:cs="Courier New"/>
+          <w:lang w:val="en-US"/>
+        </w:rPr>
+        <w:t>aplicaOperacao</w:t>
+      </w:r>
+      <w:proofErr w:type="spellEnd"/>
+      <w:r>
+        <w:rPr>
+          <w:rFonts w:ascii="Courier New" w:hAnsi="Courier New" w:cs="Courier New"/>
+          <w:lang w:val="en-US"/>
+        </w:rPr>
+        <w:t>(){</w:t>
+      </w:r>
+    </w:p>
+    <w:p>
+      <w:pPr>
+        <w:rPr>
+          <w:rFonts w:ascii="Courier New" w:hAnsi="Courier New" w:cs="Courier New"/>
+          <w:lang w:val="en-US"/>
+        </w:rPr>
+      </w:pPr>
+      <w:r>
+        <w:rPr>
+          <w:rFonts w:ascii="Courier New" w:hAnsi="Courier New" w:cs="Courier New"/>
+          <w:lang w:val="en-US"/>
+        </w:rPr>
+        <w:tab/>
+      </w:r>
+      <w:proofErr w:type="spellStart"/>
+      <w:r>
+        <w:rPr>
+          <w:rFonts w:ascii="Courier New" w:hAnsi="Courier New" w:cs="Courier New"/>
+          <w:lang w:val="en-US"/>
+        </w:rPr>
+        <w:t>glRotatef</w:t>
+      </w:r>
+      <w:proofErr w:type="spellEnd"/>
+      <w:r>
+        <w:rPr>
+          <w:rFonts w:ascii="Courier New" w:hAnsi="Courier New" w:cs="Courier New"/>
+          <w:lang w:val="en-US"/>
+        </w:rPr>
+        <w:t>(</w:t>
+      </w:r>
+      <w:proofErr w:type="spellStart"/>
+      <w:proofErr w:type="gramStart"/>
+      <w:r>
+        <w:rPr>
+          <w:rFonts w:ascii="Courier New" w:hAnsi="Courier New" w:cs="Courier New"/>
+          <w:lang w:val="en-US"/>
+        </w:rPr>
+        <w:t>angulo,getX</w:t>
+      </w:r>
+      <w:proofErr w:type="spellEnd"/>
+      <w:proofErr w:type="gramEnd"/>
+      <w:r>
+        <w:rPr>
+          <w:rFonts w:ascii="Courier New" w:hAnsi="Courier New" w:cs="Courier New"/>
+          <w:lang w:val="en-US"/>
+        </w:rPr>
+        <w:t>(),</w:t>
+      </w:r>
+      <w:proofErr w:type="spellStart"/>
+      <w:r>
+        <w:rPr>
+          <w:rFonts w:ascii="Courier New" w:hAnsi="Courier New" w:cs="Courier New"/>
+          <w:lang w:val="en-US"/>
+        </w:rPr>
+        <w:t>getY</w:t>
+      </w:r>
+      <w:proofErr w:type="spellEnd"/>
+      <w:r>
+        <w:rPr>
+          <w:rFonts w:ascii="Courier New" w:hAnsi="Courier New" w:cs="Courier New"/>
+          <w:lang w:val="en-US"/>
+        </w:rPr>
+        <w:t>(),</w:t>
+      </w:r>
+      <w:proofErr w:type="spellStart"/>
+      <w:r>
+        <w:rPr>
+          <w:rFonts w:ascii="Courier New" w:hAnsi="Courier New" w:cs="Courier New"/>
+          <w:lang w:val="en-US"/>
+        </w:rPr>
+        <w:t>getZ</w:t>
+      </w:r>
+      <w:proofErr w:type="spellEnd"/>
+      <w:r>
+        <w:rPr>
+          <w:rFonts w:ascii="Courier New" w:hAnsi="Courier New" w:cs="Courier New"/>
+          <w:lang w:val="en-US"/>
+        </w:rPr>
+        <w:t>());</w:t>
+      </w:r>
+    </w:p>
+    <w:p>
+      <w:pPr>
+        <w:rPr>
+          <w:rFonts w:ascii="Courier New" w:hAnsi="Courier New" w:cs="Courier New"/>
+        </w:rPr>
+      </w:pPr>
+      <w:r>
+        <w:rPr>
+          <w:rFonts w:ascii="Courier New" w:hAnsi="Courier New" w:cs="Courier New"/>
+        </w:rPr>
+        <w:t>}</w:t>
+      </w:r>
+    </w:p>
+    <w:p>
+      <w:pPr>
         <w:pStyle w:val="Cabealho2"/>
       </w:pPr>
       <w:r>
-        <w:t>Rotação</w:t>
+        <w:t>Translação</w:t>
       </w:r>
     </w:p>
     <w:p>
@@ -1039,27 +1589,33 @@
         <w:rPr>
           <w:rFonts w:ascii="Arial" w:hAnsi="Arial" w:cs="Arial"/>
         </w:rPr>
-        <w:t xml:space="preserve"> e corresponde a uma rotação, pelo que necessita de mais uma variável, o </w:t>
+        <w:t xml:space="preserve"> e corresponde a uma translação, pelo que não necessita de mais nenhuma variável das correspondentes ao </w:t>
       </w:r>
       <w:r>
         <w:rPr>
           <w:rFonts w:ascii="Arial" w:hAnsi="Arial" w:cs="Arial"/>
           <w:b/>
         </w:rPr>
-        <w:t>angulo</w:t>
+        <w:t xml:space="preserve">x, y </w:t>
+      </w:r>
+      <w:r>
+        <w:rPr>
+          <w:rFonts w:ascii="Arial" w:hAnsi="Arial" w:cs="Arial"/>
+        </w:rPr>
+        <w:t xml:space="preserve">e </w:t>
       </w:r>
       <w:r>
         <w:rPr>
           <w:rFonts w:ascii="Arial" w:hAnsi="Arial" w:cs="Arial"/>
           <w:b/>
         </w:rPr>
-        <w:t xml:space="preserve"> </w:t>
-      </w:r>
-      <w:r>
-        <w:rPr>
-          <w:rFonts w:ascii="Arial" w:hAnsi="Arial" w:cs="Arial"/>
-        </w:rPr>
-        <w:t xml:space="preserve">da rotação. Para além disto a função </w:t>
+        <w:t>z</w:t>
+      </w:r>
+      <w:r>
+        <w:rPr>
+          <w:rFonts w:ascii="Arial" w:hAnsi="Arial" w:cs="Arial"/>
+        </w:rPr>
+        <w:t xml:space="preserve">. A função </w:t>
       </w:r>
       <w:proofErr w:type="spellStart"/>
       <w:r>
@@ -1074,7 +1630,7 @@
         <w:rPr>
           <w:rFonts w:ascii="Arial" w:hAnsi="Arial" w:cs="Arial"/>
         </w:rPr>
-        <w:t xml:space="preserve"> realiza uma rotação (</w:t>
+        <w:t xml:space="preserve"> realiza uma translação (</w:t>
       </w:r>
       <w:proofErr w:type="spellStart"/>
       <w:r>
@@ -1082,7 +1638,7 @@
           <w:rFonts w:ascii="Arial" w:hAnsi="Arial" w:cs="Arial"/>
           <w:i/>
         </w:rPr>
-        <w:t>glRotate</w:t>
+        <w:t>glTranslate</w:t>
       </w:r>
       <w:proofErr w:type="spellEnd"/>
       <w:r>
@@ -1096,734 +1652,227 @@
       <w:pPr>
         <w:rPr>
           <w:rFonts w:ascii="Courier New" w:hAnsi="Courier New" w:cs="Courier New"/>
-        </w:rPr>
-      </w:pPr>
-      <w:proofErr w:type="spellStart"/>
-      <w:r>
-        <w:rPr>
-          <w:rFonts w:ascii="Courier New" w:hAnsi="Courier New" w:cs="Courier New"/>
-        </w:rPr>
-        <w:t>class</w:t>
-      </w:r>
-      <w:proofErr w:type="spellEnd"/>
-      <w:r>
-        <w:rPr>
-          <w:rFonts w:ascii="Courier New" w:hAnsi="Courier New" w:cs="Courier New"/>
-        </w:rPr>
-        <w:t xml:space="preserve"> </w:t>
-      </w:r>
-      <w:proofErr w:type="spellStart"/>
-      <w:r>
-        <w:rPr>
-          <w:rFonts w:ascii="Courier New" w:hAnsi="Courier New" w:cs="Courier New"/>
-        </w:rPr>
-        <w:t>Rotacao</w:t>
-      </w:r>
-      <w:proofErr w:type="spellEnd"/>
-      <w:r>
-        <w:rPr>
-          <w:rFonts w:ascii="Courier New" w:hAnsi="Courier New" w:cs="Courier New"/>
-        </w:rPr>
-        <w:t xml:space="preserve">: </w:t>
-      </w:r>
-      <w:proofErr w:type="spellStart"/>
-      <w:r>
-        <w:rPr>
-          <w:rFonts w:ascii="Courier New" w:hAnsi="Courier New" w:cs="Courier New"/>
-        </w:rPr>
-        <w:t>public</w:t>
-      </w:r>
-      <w:proofErr w:type="spellEnd"/>
-      <w:r>
-        <w:rPr>
-          <w:rFonts w:ascii="Courier New" w:hAnsi="Courier New" w:cs="Courier New"/>
-        </w:rPr>
-        <w:t xml:space="preserve"> </w:t>
-      </w:r>
-      <w:proofErr w:type="spellStart"/>
-      <w:r>
-        <w:rPr>
-          <w:rFonts w:ascii="Courier New" w:hAnsi="Courier New" w:cs="Courier New"/>
+          <w:lang w:val="en-US"/>
+        </w:rPr>
+      </w:pPr>
+      <w:r>
+        <w:rPr>
+          <w:rFonts w:ascii="Courier New" w:hAnsi="Courier New" w:cs="Courier New"/>
+          <w:lang w:val="en-US"/>
+        </w:rPr>
+        <w:t xml:space="preserve">void </w:t>
+      </w:r>
+      <w:proofErr w:type="spellStart"/>
+      <w:proofErr w:type="gramStart"/>
+      <w:r>
+        <w:rPr>
+          <w:rFonts w:ascii="Courier New" w:hAnsi="Courier New" w:cs="Courier New"/>
+          <w:lang w:val="en-US"/>
+        </w:rPr>
+        <w:t>Translacao</w:t>
+      </w:r>
+      <w:proofErr w:type="spellEnd"/>
+      <w:r>
+        <w:rPr>
+          <w:rFonts w:ascii="Courier New" w:hAnsi="Courier New" w:cs="Courier New"/>
+          <w:lang w:val="en-US"/>
+        </w:rPr>
+        <w:t>::</w:t>
+      </w:r>
+      <w:proofErr w:type="spellStart"/>
+      <w:proofErr w:type="gramEnd"/>
+      <w:r>
+        <w:rPr>
+          <w:rFonts w:ascii="Courier New" w:hAnsi="Courier New" w:cs="Courier New"/>
+          <w:lang w:val="en-US"/>
+        </w:rPr>
+        <w:t>aplicaOperacao</w:t>
+      </w:r>
+      <w:proofErr w:type="spellEnd"/>
+      <w:r>
+        <w:rPr>
+          <w:rFonts w:ascii="Courier New" w:hAnsi="Courier New" w:cs="Courier New"/>
+          <w:lang w:val="en-US"/>
+        </w:rPr>
+        <w:t>(){</w:t>
+      </w:r>
+    </w:p>
+    <w:p>
+      <w:pPr>
+        <w:rPr>
+          <w:rFonts w:ascii="Courier New" w:hAnsi="Courier New" w:cs="Courier New"/>
+          <w:lang w:val="en-US"/>
+        </w:rPr>
+      </w:pPr>
+      <w:r>
+        <w:rPr>
+          <w:rFonts w:ascii="Courier New" w:hAnsi="Courier New" w:cs="Courier New"/>
+          <w:lang w:val="en-US"/>
+        </w:rPr>
+        <w:tab/>
+      </w:r>
+      <w:proofErr w:type="spellStart"/>
+      <w:r>
+        <w:rPr>
+          <w:rFonts w:ascii="Courier New" w:hAnsi="Courier New" w:cs="Courier New"/>
+          <w:lang w:val="en-US"/>
+        </w:rPr>
+        <w:t>glTranslatef</w:t>
+      </w:r>
+      <w:proofErr w:type="spellEnd"/>
+      <w:r>
+        <w:rPr>
+          <w:rFonts w:ascii="Courier New" w:hAnsi="Courier New" w:cs="Courier New"/>
+          <w:lang w:val="en-US"/>
+        </w:rPr>
+        <w:t>(</w:t>
+      </w:r>
+      <w:proofErr w:type="spellStart"/>
+      <w:r>
+        <w:rPr>
+          <w:rFonts w:ascii="Courier New" w:hAnsi="Courier New" w:cs="Courier New"/>
+          <w:lang w:val="en-US"/>
+        </w:rPr>
+        <w:t>getX</w:t>
+      </w:r>
+      <w:proofErr w:type="spellEnd"/>
+      <w:r>
+        <w:rPr>
+          <w:rFonts w:ascii="Courier New" w:hAnsi="Courier New" w:cs="Courier New"/>
+          <w:lang w:val="en-US"/>
+        </w:rPr>
+        <w:t>(</w:t>
+      </w:r>
+      <w:proofErr w:type="gramStart"/>
+      <w:r>
+        <w:rPr>
+          <w:rFonts w:ascii="Courier New" w:hAnsi="Courier New" w:cs="Courier New"/>
+          <w:lang w:val="en-US"/>
+        </w:rPr>
+        <w:t>),</w:t>
+      </w:r>
+      <w:proofErr w:type="spellStart"/>
+      <w:r>
+        <w:rPr>
+          <w:rFonts w:ascii="Courier New" w:hAnsi="Courier New" w:cs="Courier New"/>
+          <w:lang w:val="en-US"/>
+        </w:rPr>
+        <w:t>getY</w:t>
+      </w:r>
+      <w:proofErr w:type="spellEnd"/>
+      <w:proofErr w:type="gramEnd"/>
+      <w:r>
+        <w:rPr>
+          <w:rFonts w:ascii="Courier New" w:hAnsi="Courier New" w:cs="Courier New"/>
+          <w:lang w:val="en-US"/>
+        </w:rPr>
+        <w:t>(),</w:t>
+      </w:r>
+      <w:proofErr w:type="spellStart"/>
+      <w:r>
+        <w:rPr>
+          <w:rFonts w:ascii="Courier New" w:hAnsi="Courier New" w:cs="Courier New"/>
+          <w:lang w:val="en-US"/>
+        </w:rPr>
+        <w:t>getZ</w:t>
+      </w:r>
+      <w:proofErr w:type="spellEnd"/>
+      <w:r>
+        <w:rPr>
+          <w:rFonts w:ascii="Courier New" w:hAnsi="Courier New" w:cs="Courier New"/>
+          <w:lang w:val="en-US"/>
+        </w:rPr>
+        <w:t>());</w:t>
+      </w:r>
+    </w:p>
+    <w:p>
+      <w:pPr>
+        <w:rPr>
+          <w:rFonts w:ascii="Courier New" w:hAnsi="Courier New" w:cs="Courier New"/>
+        </w:rPr>
+      </w:pPr>
+      <w:r>
+        <w:rPr>
+          <w:rFonts w:ascii="Courier New" w:hAnsi="Courier New" w:cs="Courier New"/>
+        </w:rPr>
+        <w:t>}</w:t>
+      </w:r>
+    </w:p>
+    <w:p>
+      <w:pPr>
+        <w:pStyle w:val="Cabealho2"/>
+      </w:pPr>
+      <w:r>
+        <w:t>Escala</w:t>
+      </w:r>
+    </w:p>
+    <w:p>
+      <w:pPr>
+        <w:rPr>
+          <w:rFonts w:ascii="Arial" w:hAnsi="Arial" w:cs="Arial"/>
+        </w:rPr>
+      </w:pPr>
+      <w:r>
+        <w:rPr>
+          <w:rFonts w:ascii="Arial" w:hAnsi="Arial" w:cs="Arial"/>
+        </w:rPr>
+        <w:t xml:space="preserve">Esta classe é uma subclasse da </w:t>
+      </w:r>
+      <w:proofErr w:type="spellStart"/>
+      <w:r>
+        <w:rPr>
+          <w:rFonts w:ascii="Arial" w:hAnsi="Arial" w:cs="Arial"/>
+          <w:b/>
         </w:rPr>
         <w:t>Operacao</w:t>
       </w:r>
       <w:proofErr w:type="spellEnd"/>
       <w:r>
         <w:rPr>
-          <w:rFonts w:ascii="Courier New" w:hAnsi="Courier New" w:cs="Courier New"/>
-        </w:rPr>
-        <w:t xml:space="preserve"> {</w:t>
-      </w:r>
-    </w:p>
-    <w:p>
-      <w:pPr>
-        <w:rPr>
-          <w:rFonts w:ascii="Courier New" w:hAnsi="Courier New" w:cs="Courier New"/>
-        </w:rPr>
-      </w:pPr>
-      <w:proofErr w:type="spellStart"/>
-      <w:r>
-        <w:rPr>
-          <w:rFonts w:ascii="Courier New" w:hAnsi="Courier New" w:cs="Courier New"/>
-        </w:rPr>
-        <w:t>private</w:t>
-      </w:r>
-      <w:proofErr w:type="spellEnd"/>
-      <w:r>
-        <w:rPr>
-          <w:rFonts w:ascii="Courier New" w:hAnsi="Courier New" w:cs="Courier New"/>
-        </w:rPr>
-        <w:t>:</w:t>
-      </w:r>
-    </w:p>
-    <w:p>
-      <w:pPr>
-        <w:rPr>
-          <w:rFonts w:ascii="Courier New" w:hAnsi="Courier New" w:cs="Courier New"/>
-        </w:rPr>
-      </w:pPr>
-      <w:r>
-        <w:rPr>
-          <w:rFonts w:ascii="Courier New" w:hAnsi="Courier New" w:cs="Courier New"/>
-        </w:rPr>
-        <w:t xml:space="preserve">    </w:t>
-      </w:r>
-      <w:proofErr w:type="spellStart"/>
-      <w:r>
-        <w:rPr>
-          <w:rFonts w:ascii="Courier New" w:hAnsi="Courier New" w:cs="Courier New"/>
-        </w:rPr>
-        <w:t>float</w:t>
-      </w:r>
-      <w:proofErr w:type="spellEnd"/>
-      <w:r>
-        <w:rPr>
-          <w:rFonts w:ascii="Courier New" w:hAnsi="Courier New" w:cs="Courier New"/>
-        </w:rPr>
-        <w:t xml:space="preserve"> angulo;</w:t>
-      </w:r>
-    </w:p>
-    <w:p>
-      <w:pPr>
-        <w:rPr>
-          <w:rFonts w:ascii="Courier New" w:hAnsi="Courier New" w:cs="Courier New"/>
-        </w:rPr>
-      </w:pPr>
-      <w:proofErr w:type="spellStart"/>
-      <w:r>
-        <w:rPr>
-          <w:rFonts w:ascii="Courier New" w:hAnsi="Courier New" w:cs="Courier New"/>
-        </w:rPr>
-        <w:t>public</w:t>
-      </w:r>
-      <w:proofErr w:type="spellEnd"/>
-      <w:r>
-        <w:rPr>
-          <w:rFonts w:ascii="Courier New" w:hAnsi="Courier New" w:cs="Courier New"/>
-        </w:rPr>
-        <w:t>:</w:t>
-      </w:r>
-    </w:p>
-    <w:p>
-      <w:pPr>
-        <w:ind w:firstLine="708"/>
-        <w:rPr>
-          <w:rFonts w:ascii="Courier New" w:hAnsi="Courier New" w:cs="Courier New"/>
-        </w:rPr>
-      </w:pPr>
-      <w:proofErr w:type="spellStart"/>
-      <w:proofErr w:type="gramStart"/>
-      <w:r>
-        <w:rPr>
-          <w:rFonts w:ascii="Courier New" w:hAnsi="Courier New" w:cs="Courier New"/>
-        </w:rPr>
-        <w:t>Rotacao</w:t>
-      </w:r>
-      <w:proofErr w:type="spellEnd"/>
-      <w:r>
-        <w:rPr>
-          <w:rFonts w:ascii="Courier New" w:hAnsi="Courier New" w:cs="Courier New"/>
-        </w:rPr>
-        <w:t>(</w:t>
-      </w:r>
-      <w:proofErr w:type="gramEnd"/>
-      <w:r>
-        <w:rPr>
-          <w:rFonts w:ascii="Courier New" w:hAnsi="Courier New" w:cs="Courier New"/>
-        </w:rPr>
-        <w:t>);</w:t>
-      </w:r>
-    </w:p>
-    <w:p>
-      <w:pPr>
-        <w:rPr>
-          <w:rFonts w:ascii="Courier New" w:hAnsi="Courier New" w:cs="Courier New"/>
-        </w:rPr>
-      </w:pPr>
-      <w:r>
-        <w:rPr>
-          <w:rFonts w:ascii="Courier New" w:hAnsi="Courier New" w:cs="Courier New"/>
-        </w:rPr>
-        <w:t xml:space="preserve">    </w:t>
-      </w:r>
-      <w:r>
-        <w:rPr>
-          <w:rFonts w:ascii="Courier New" w:hAnsi="Courier New" w:cs="Courier New"/>
-        </w:rPr>
-        <w:tab/>
-      </w:r>
-      <w:proofErr w:type="spellStart"/>
-      <w:r>
-        <w:rPr>
-          <w:rFonts w:ascii="Courier New" w:hAnsi="Courier New" w:cs="Courier New"/>
-        </w:rPr>
-        <w:t>Rotacao</w:t>
-      </w:r>
-      <w:proofErr w:type="spellEnd"/>
-      <w:r>
-        <w:rPr>
-          <w:rFonts w:ascii="Courier New" w:hAnsi="Courier New" w:cs="Courier New"/>
-        </w:rPr>
-        <w:t>(</w:t>
-      </w:r>
-      <w:proofErr w:type="spellStart"/>
-      <w:proofErr w:type="gramStart"/>
-      <w:r>
-        <w:rPr>
-          <w:rFonts w:ascii="Courier New" w:hAnsi="Courier New" w:cs="Courier New"/>
-        </w:rPr>
-        <w:t>float,float</w:t>
-      </w:r>
-      <w:proofErr w:type="gramEnd"/>
-      <w:r>
-        <w:rPr>
-          <w:rFonts w:ascii="Courier New" w:hAnsi="Courier New" w:cs="Courier New"/>
-        </w:rPr>
-        <w:t>,float,float</w:t>
-      </w:r>
-      <w:proofErr w:type="spellEnd"/>
-      <w:r>
-        <w:rPr>
-          <w:rFonts w:ascii="Courier New" w:hAnsi="Courier New" w:cs="Courier New"/>
-        </w:rPr>
-        <w:t>);</w:t>
-      </w:r>
-    </w:p>
-    <w:p>
-      <w:pPr>
-        <w:rPr>
-          <w:rFonts w:ascii="Courier New" w:hAnsi="Courier New" w:cs="Courier New"/>
-        </w:rPr>
-      </w:pPr>
-      <w:r>
-        <w:rPr>
-          <w:rFonts w:ascii="Courier New" w:hAnsi="Courier New" w:cs="Courier New"/>
-        </w:rPr>
-        <w:t xml:space="preserve">    </w:t>
-      </w:r>
-      <w:r>
-        <w:rPr>
-          <w:rFonts w:ascii="Courier New" w:hAnsi="Courier New" w:cs="Courier New"/>
-        </w:rPr>
-        <w:tab/>
-      </w:r>
-      <w:proofErr w:type="spellStart"/>
-      <w:r>
-        <w:rPr>
-          <w:rFonts w:ascii="Courier New" w:hAnsi="Courier New" w:cs="Courier New"/>
-        </w:rPr>
-        <w:t>float</w:t>
-      </w:r>
-      <w:proofErr w:type="spellEnd"/>
-      <w:r>
-        <w:rPr>
-          <w:rFonts w:ascii="Courier New" w:hAnsi="Courier New" w:cs="Courier New"/>
-        </w:rPr>
-        <w:t xml:space="preserve"> </w:t>
-      </w:r>
-      <w:proofErr w:type="spellStart"/>
-      <w:proofErr w:type="gramStart"/>
-      <w:r>
-        <w:rPr>
-          <w:rFonts w:ascii="Courier New" w:hAnsi="Courier New" w:cs="Courier New"/>
-        </w:rPr>
-        <w:t>getAngulo</w:t>
-      </w:r>
-      <w:proofErr w:type="spellEnd"/>
-      <w:r>
-        <w:rPr>
-          <w:rFonts w:ascii="Courier New" w:hAnsi="Courier New" w:cs="Courier New"/>
-        </w:rPr>
-        <w:t>(</w:t>
-      </w:r>
-      <w:proofErr w:type="gramEnd"/>
-      <w:r>
-        <w:rPr>
-          <w:rFonts w:ascii="Courier New" w:hAnsi="Courier New" w:cs="Courier New"/>
-        </w:rPr>
-        <w:t>);</w:t>
-      </w:r>
-    </w:p>
-    <w:p>
-      <w:pPr>
-        <w:rPr>
-          <w:rFonts w:ascii="Courier New" w:hAnsi="Courier New" w:cs="Courier New"/>
-        </w:rPr>
-      </w:pPr>
-      <w:r>
-        <w:rPr>
-          <w:rFonts w:ascii="Courier New" w:hAnsi="Courier New" w:cs="Courier New"/>
-        </w:rPr>
-        <w:t xml:space="preserve">    </w:t>
-      </w:r>
-      <w:r>
-        <w:rPr>
-          <w:rFonts w:ascii="Courier New" w:hAnsi="Courier New" w:cs="Courier New"/>
-        </w:rPr>
-        <w:tab/>
-      </w:r>
-      <w:proofErr w:type="spellStart"/>
-      <w:r>
-        <w:rPr>
-          <w:rFonts w:ascii="Courier New" w:hAnsi="Courier New" w:cs="Courier New"/>
-        </w:rPr>
-        <w:t>void</w:t>
-      </w:r>
-      <w:proofErr w:type="spellEnd"/>
-      <w:r>
-        <w:rPr>
-          <w:rFonts w:ascii="Courier New" w:hAnsi="Courier New" w:cs="Courier New"/>
-        </w:rPr>
-        <w:t xml:space="preserve"> </w:t>
-      </w:r>
-      <w:proofErr w:type="spellStart"/>
-      <w:r>
-        <w:rPr>
-          <w:rFonts w:ascii="Courier New" w:hAnsi="Courier New" w:cs="Courier New"/>
-        </w:rPr>
-        <w:t>setAngulo</w:t>
-      </w:r>
-      <w:proofErr w:type="spellEnd"/>
-      <w:r>
-        <w:rPr>
-          <w:rFonts w:ascii="Courier New" w:hAnsi="Courier New" w:cs="Courier New"/>
-        </w:rPr>
-        <w:t>(</w:t>
-      </w:r>
-      <w:proofErr w:type="spellStart"/>
-      <w:r>
-        <w:rPr>
-          <w:rFonts w:ascii="Courier New" w:hAnsi="Courier New" w:cs="Courier New"/>
-        </w:rPr>
-        <w:t>float</w:t>
-      </w:r>
-      <w:proofErr w:type="spellEnd"/>
-      <w:r>
-        <w:rPr>
-          <w:rFonts w:ascii="Courier New" w:hAnsi="Courier New" w:cs="Courier New"/>
-        </w:rPr>
-        <w:t>);</w:t>
-      </w:r>
-    </w:p>
-    <w:p>
-      <w:pPr>
-        <w:rPr>
-          <w:rFonts w:ascii="Courier New" w:hAnsi="Courier New" w:cs="Courier New"/>
-        </w:rPr>
-      </w:pPr>
-      <w:r>
-        <w:rPr>
-          <w:rFonts w:ascii="Courier New" w:hAnsi="Courier New" w:cs="Courier New"/>
-        </w:rPr>
-        <w:t xml:space="preserve">    </w:t>
-      </w:r>
-      <w:r>
-        <w:rPr>
-          <w:rFonts w:ascii="Courier New" w:hAnsi="Courier New" w:cs="Courier New"/>
-        </w:rPr>
-        <w:tab/>
-      </w:r>
-      <w:proofErr w:type="spellStart"/>
-      <w:r>
-        <w:rPr>
-          <w:rFonts w:ascii="Courier New" w:hAnsi="Courier New" w:cs="Courier New"/>
-        </w:rPr>
-        <w:t>void</w:t>
-      </w:r>
-      <w:proofErr w:type="spellEnd"/>
-      <w:r>
-        <w:rPr>
-          <w:rFonts w:ascii="Courier New" w:hAnsi="Courier New" w:cs="Courier New"/>
-        </w:rPr>
-        <w:t xml:space="preserve"> </w:t>
-      </w:r>
-      <w:proofErr w:type="spellStart"/>
-      <w:proofErr w:type="gramStart"/>
-      <w:r>
-        <w:rPr>
-          <w:rFonts w:ascii="Courier New" w:hAnsi="Courier New" w:cs="Courier New"/>
+          <w:rFonts w:ascii="Arial" w:hAnsi="Arial" w:cs="Arial"/>
+        </w:rPr>
+        <w:t xml:space="preserve"> e corresponde a uma escala, pelo que não necessita de mais nenhuma variável das correspondentes ao </w:t>
+      </w:r>
+      <w:r>
+        <w:rPr>
+          <w:rFonts w:ascii="Arial" w:hAnsi="Arial" w:cs="Arial"/>
+          <w:b/>
+        </w:rPr>
+        <w:t xml:space="preserve">x, y </w:t>
+      </w:r>
+      <w:r>
+        <w:rPr>
+          <w:rFonts w:ascii="Arial" w:hAnsi="Arial" w:cs="Arial"/>
+        </w:rPr>
+        <w:t xml:space="preserve">e </w:t>
+      </w:r>
+      <w:r>
+        <w:rPr>
+          <w:rFonts w:ascii="Arial" w:hAnsi="Arial" w:cs="Arial"/>
+          <w:b/>
+        </w:rPr>
+        <w:t>z</w:t>
+      </w:r>
+      <w:r>
+        <w:rPr>
+          <w:rFonts w:ascii="Arial" w:hAnsi="Arial" w:cs="Arial"/>
+        </w:rPr>
+        <w:t xml:space="preserve">. Ainda, a função </w:t>
+      </w:r>
+      <w:proofErr w:type="spellStart"/>
+      <w:r>
+        <w:rPr>
+          <w:rFonts w:ascii="Arial" w:hAnsi="Arial" w:cs="Arial"/>
+          <w:b/>
         </w:rPr>
         <w:t>aplicaOperacao</w:t>
       </w:r>
       <w:proofErr w:type="spellEnd"/>
       <w:r>
         <w:rPr>
-          <w:rFonts w:ascii="Courier New" w:hAnsi="Courier New" w:cs="Courier New"/>
-        </w:rPr>
-        <w:t>(</w:t>
-      </w:r>
-      <w:proofErr w:type="gramEnd"/>
-      <w:r>
-        <w:rPr>
-          <w:rFonts w:ascii="Courier New" w:hAnsi="Courier New" w:cs="Courier New"/>
-        </w:rPr>
-        <w:t>);</w:t>
-      </w:r>
-    </w:p>
-    <w:p>
-      <w:pPr>
-        <w:rPr>
-          <w:rFonts w:ascii="Courier New" w:hAnsi="Courier New" w:cs="Courier New"/>
-        </w:rPr>
-      </w:pPr>
-      <w:r>
-        <w:rPr>
-          <w:rFonts w:ascii="Courier New" w:hAnsi="Courier New" w:cs="Courier New"/>
-        </w:rPr>
-        <w:t xml:space="preserve">    </w:t>
-      </w:r>
-      <w:r>
-        <w:rPr>
-          <w:rFonts w:ascii="Courier New" w:hAnsi="Courier New" w:cs="Courier New"/>
-        </w:rPr>
-        <w:tab/>
-      </w:r>
-      <w:proofErr w:type="spellStart"/>
-      <w:r>
-        <w:rPr>
-          <w:rFonts w:ascii="Courier New" w:hAnsi="Courier New" w:cs="Courier New"/>
-        </w:rPr>
-        <w:t>string</w:t>
-      </w:r>
-      <w:proofErr w:type="spellEnd"/>
-      <w:r>
-        <w:rPr>
-          <w:rFonts w:ascii="Courier New" w:hAnsi="Courier New" w:cs="Courier New"/>
-        </w:rPr>
-        <w:t xml:space="preserve"> </w:t>
-      </w:r>
-      <w:proofErr w:type="spellStart"/>
-      <w:proofErr w:type="gramStart"/>
-      <w:r>
-        <w:rPr>
-          <w:rFonts w:ascii="Courier New" w:hAnsi="Courier New" w:cs="Courier New"/>
-        </w:rPr>
-        <w:t>toString</w:t>
-      </w:r>
-      <w:proofErr w:type="spellEnd"/>
-      <w:r>
-        <w:rPr>
-          <w:rFonts w:ascii="Courier New" w:hAnsi="Courier New" w:cs="Courier New"/>
-        </w:rPr>
-        <w:t>(</w:t>
-      </w:r>
-      <w:proofErr w:type="gramEnd"/>
-      <w:r>
-        <w:rPr>
-          <w:rFonts w:ascii="Courier New" w:hAnsi="Courier New" w:cs="Courier New"/>
-        </w:rPr>
-        <w:t>);</w:t>
-      </w:r>
-    </w:p>
-    <w:p>
-      <w:pPr>
-        <w:rPr>
-          <w:rFonts w:ascii="Courier New" w:hAnsi="Courier New" w:cs="Courier New"/>
-        </w:rPr>
-      </w:pPr>
-      <w:r>
-        <w:rPr>
-          <w:rFonts w:ascii="Courier New" w:hAnsi="Courier New" w:cs="Courier New"/>
-        </w:rPr>
-        <w:t>}</w:t>
-      </w:r>
-    </w:p>
-    <w:p>
-      <w:pPr>
-        <w:rPr>
-          <w:rFonts w:ascii="Courier New" w:hAnsi="Courier New" w:cs="Courier New"/>
-        </w:rPr>
-      </w:pPr>
-      <w:proofErr w:type="spellStart"/>
-      <w:r>
-        <w:rPr>
-          <w:rFonts w:ascii="Courier New" w:hAnsi="Courier New" w:cs="Courier New"/>
-        </w:rPr>
-        <w:t>void</w:t>
-      </w:r>
-      <w:proofErr w:type="spellEnd"/>
-      <w:r>
-        <w:rPr>
-          <w:rFonts w:ascii="Courier New" w:hAnsi="Courier New" w:cs="Courier New"/>
-        </w:rPr>
-        <w:t xml:space="preserve"> </w:t>
-      </w:r>
-      <w:proofErr w:type="spellStart"/>
-      <w:proofErr w:type="gramStart"/>
-      <w:r>
-        <w:rPr>
-          <w:rFonts w:ascii="Courier New" w:hAnsi="Courier New" w:cs="Courier New"/>
-        </w:rPr>
-        <w:t>Rotacao</w:t>
-      </w:r>
-      <w:proofErr w:type="spellEnd"/>
-      <w:r>
-        <w:rPr>
-          <w:rFonts w:ascii="Courier New" w:hAnsi="Courier New" w:cs="Courier New"/>
-        </w:rPr>
-        <w:t>::</w:t>
-      </w:r>
-      <w:proofErr w:type="spellStart"/>
-      <w:proofErr w:type="gramEnd"/>
-      <w:r>
-        <w:rPr>
-          <w:rFonts w:ascii="Courier New" w:hAnsi="Courier New" w:cs="Courier New"/>
-        </w:rPr>
-        <w:t>aplicaOperacao</w:t>
-      </w:r>
-      <w:proofErr w:type="spellEnd"/>
-      <w:r>
-        <w:rPr>
-          <w:rFonts w:ascii="Courier New" w:hAnsi="Courier New" w:cs="Courier New"/>
-        </w:rPr>
-        <w:t>(){</w:t>
-      </w:r>
-    </w:p>
-    <w:p>
-      <w:pPr>
-        <w:rPr>
-          <w:rFonts w:ascii="Courier New" w:hAnsi="Courier New" w:cs="Courier New"/>
-        </w:rPr>
-      </w:pPr>
-      <w:r>
-        <w:rPr>
-          <w:rFonts w:ascii="Courier New" w:hAnsi="Courier New" w:cs="Courier New"/>
-        </w:rPr>
-        <w:tab/>
-      </w:r>
-      <w:proofErr w:type="spellStart"/>
-      <w:r>
-        <w:rPr>
-          <w:rFonts w:ascii="Courier New" w:hAnsi="Courier New" w:cs="Courier New"/>
-        </w:rPr>
-        <w:t>glRotatef</w:t>
-      </w:r>
-      <w:proofErr w:type="spellEnd"/>
-      <w:r>
-        <w:rPr>
-          <w:rFonts w:ascii="Courier New" w:hAnsi="Courier New" w:cs="Courier New"/>
-        </w:rPr>
-        <w:t>(</w:t>
-      </w:r>
-      <w:proofErr w:type="spellStart"/>
-      <w:proofErr w:type="gramStart"/>
-      <w:r>
-        <w:rPr>
-          <w:rFonts w:ascii="Courier New" w:hAnsi="Courier New" w:cs="Courier New"/>
-        </w:rPr>
-        <w:t>angulo,getX</w:t>
-      </w:r>
-      <w:proofErr w:type="spellEnd"/>
-      <w:proofErr w:type="gramEnd"/>
-      <w:r>
-        <w:rPr>
-          <w:rFonts w:ascii="Courier New" w:hAnsi="Courier New" w:cs="Courier New"/>
-        </w:rPr>
-        <w:t>(),</w:t>
-      </w:r>
-      <w:proofErr w:type="spellStart"/>
-      <w:r>
-        <w:rPr>
-          <w:rFonts w:ascii="Courier New" w:hAnsi="Courier New" w:cs="Courier New"/>
-        </w:rPr>
-        <w:t>getY</w:t>
-      </w:r>
-      <w:proofErr w:type="spellEnd"/>
-      <w:r>
-        <w:rPr>
-          <w:rFonts w:ascii="Courier New" w:hAnsi="Courier New" w:cs="Courier New"/>
-        </w:rPr>
-        <w:t>(),</w:t>
-      </w:r>
-      <w:proofErr w:type="spellStart"/>
-      <w:r>
-        <w:rPr>
-          <w:rFonts w:ascii="Courier New" w:hAnsi="Courier New" w:cs="Courier New"/>
-        </w:rPr>
-        <w:t>getZ</w:t>
-      </w:r>
-      <w:proofErr w:type="spellEnd"/>
-      <w:r>
-        <w:rPr>
-          <w:rFonts w:ascii="Courier New" w:hAnsi="Courier New" w:cs="Courier New"/>
-        </w:rPr>
-        <w:t>());</w:t>
-      </w:r>
-    </w:p>
-    <w:p>
-      <w:pPr>
-        <w:rPr>
-          <w:rFonts w:ascii="Courier New" w:hAnsi="Courier New" w:cs="Courier New"/>
-        </w:rPr>
-      </w:pPr>
-      <w:r>
-        <w:rPr>
-          <w:rFonts w:ascii="Courier New" w:hAnsi="Courier New" w:cs="Courier New"/>
-        </w:rPr>
-        <w:t>}</w:t>
-      </w:r>
-    </w:p>
-    <w:p>
-      <w:pPr>
-        <w:pStyle w:val="Cabealho2"/>
-      </w:pPr>
-      <w:r>
-        <w:t>Translação</w:t>
-      </w:r>
-    </w:p>
-    <w:p>
-      <w:pPr>
-        <w:rPr>
-          <w:rFonts w:ascii="Arial" w:hAnsi="Arial" w:cs="Arial"/>
-        </w:rPr>
-      </w:pPr>
-      <w:r>
-        <w:rPr>
-          <w:rFonts w:ascii="Arial" w:hAnsi="Arial" w:cs="Arial"/>
-        </w:rPr>
-        <w:t xml:space="preserve">Esta classe é uma subclasse da </w:t>
-      </w:r>
-      <w:proofErr w:type="spellStart"/>
-      <w:r>
-        <w:rPr>
-          <w:rFonts w:ascii="Arial" w:hAnsi="Arial" w:cs="Arial"/>
-          <w:b/>
-        </w:rPr>
-        <w:t>Operacao</w:t>
-      </w:r>
-      <w:proofErr w:type="spellEnd"/>
-      <w:r>
-        <w:rPr>
-          <w:rFonts w:ascii="Arial" w:hAnsi="Arial" w:cs="Arial"/>
-        </w:rPr>
-        <w:t xml:space="preserve"> e corresponde a uma </w:t>
-      </w:r>
-      <w:r>
-        <w:rPr>
-          <w:rFonts w:ascii="Arial" w:hAnsi="Arial" w:cs="Arial"/>
-        </w:rPr>
-        <w:t>translação</w:t>
-      </w:r>
-      <w:r>
-        <w:rPr>
-          <w:rFonts w:ascii="Arial" w:hAnsi="Arial" w:cs="Arial"/>
-        </w:rPr>
-        <w:t xml:space="preserve">, pelo que </w:t>
-      </w:r>
-      <w:r>
-        <w:rPr>
-          <w:rFonts w:ascii="Arial" w:hAnsi="Arial" w:cs="Arial"/>
-        </w:rPr>
-        <w:t xml:space="preserve">não </w:t>
-      </w:r>
-      <w:r>
-        <w:rPr>
-          <w:rFonts w:ascii="Arial" w:hAnsi="Arial" w:cs="Arial"/>
-        </w:rPr>
-        <w:t xml:space="preserve">necessita de mais </w:t>
-      </w:r>
-      <w:r>
-        <w:rPr>
-          <w:rFonts w:ascii="Arial" w:hAnsi="Arial" w:cs="Arial"/>
-        </w:rPr>
-        <w:t>nenh</w:t>
-      </w:r>
-      <w:r>
-        <w:rPr>
-          <w:rFonts w:ascii="Arial" w:hAnsi="Arial" w:cs="Arial"/>
-        </w:rPr>
-        <w:t>uma variável</w:t>
-      </w:r>
-      <w:r>
-        <w:rPr>
-          <w:rFonts w:ascii="Arial" w:hAnsi="Arial" w:cs="Arial"/>
-        </w:rPr>
-        <w:t xml:space="preserve"> das correspondentes ao </w:t>
-      </w:r>
-      <w:r>
-        <w:rPr>
-          <w:rFonts w:ascii="Arial" w:hAnsi="Arial" w:cs="Arial"/>
-          <w:b/>
-        </w:rPr>
-        <w:t xml:space="preserve">x, y </w:t>
-      </w:r>
-      <w:r>
-        <w:rPr>
-          <w:rFonts w:ascii="Arial" w:hAnsi="Arial" w:cs="Arial"/>
-        </w:rPr>
-        <w:t xml:space="preserve">e </w:t>
-      </w:r>
-      <w:r>
-        <w:rPr>
-          <w:rFonts w:ascii="Arial" w:hAnsi="Arial" w:cs="Arial"/>
-          <w:b/>
-        </w:rPr>
-        <w:t>z</w:t>
-      </w:r>
-      <w:r>
-        <w:rPr>
-          <w:rFonts w:ascii="Arial" w:hAnsi="Arial" w:cs="Arial"/>
-        </w:rPr>
-        <w:t xml:space="preserve">. </w:t>
-      </w:r>
-      <w:r>
-        <w:rPr>
-          <w:rFonts w:ascii="Arial" w:hAnsi="Arial" w:cs="Arial"/>
-        </w:rPr>
-        <w:t xml:space="preserve">A </w:t>
-      </w:r>
-      <w:r>
-        <w:rPr>
-          <w:rFonts w:ascii="Arial" w:hAnsi="Arial" w:cs="Arial"/>
-        </w:rPr>
-        <w:t xml:space="preserve">função </w:t>
-      </w:r>
-      <w:proofErr w:type="spellStart"/>
-      <w:r>
-        <w:rPr>
-          <w:rFonts w:ascii="Arial" w:hAnsi="Arial" w:cs="Arial"/>
-          <w:b/>
-        </w:rPr>
-        <w:t>aplicaOperacao</w:t>
-      </w:r>
-      <w:proofErr w:type="spellEnd"/>
-      <w:r>
-        <w:rPr>
-          <w:rFonts w:ascii="Arial" w:hAnsi="Arial" w:cs="Arial"/>
-        </w:rPr>
-        <w:t xml:space="preserve"> realiza uma </w:t>
-      </w:r>
-      <w:r>
-        <w:rPr>
-          <w:rFonts w:ascii="Arial" w:hAnsi="Arial" w:cs="Arial"/>
-        </w:rPr>
-        <w:t>translação</w:t>
-      </w:r>
-      <w:r>
-        <w:rPr>
-          <w:rFonts w:ascii="Arial" w:hAnsi="Arial" w:cs="Arial"/>
-        </w:rPr>
-        <w:t xml:space="preserve"> (</w:t>
+          <w:rFonts w:ascii="Arial" w:hAnsi="Arial" w:cs="Arial"/>
+        </w:rPr>
+        <w:t xml:space="preserve"> realiza uma escala (</w:t>
       </w:r>
       <w:proofErr w:type="spellStart"/>
       <w:r>
@@ -1831,290 +1880,7 @@
           <w:rFonts w:ascii="Arial" w:hAnsi="Arial" w:cs="Arial"/>
           <w:i/>
         </w:rPr>
-        <w:t>gl</w:t>
-      </w:r>
-      <w:r>
-        <w:rPr>
-          <w:rFonts w:ascii="Arial" w:hAnsi="Arial" w:cs="Arial"/>
-          <w:i/>
-        </w:rPr>
-        <w:t>Translate</w:t>
-      </w:r>
-      <w:proofErr w:type="spellEnd"/>
-      <w:r>
-        <w:rPr>
-          <w:rFonts w:ascii="Arial" w:hAnsi="Arial" w:cs="Arial"/>
-        </w:rPr>
-        <w:t>) segundo as variáveis da classe.</w:t>
-      </w:r>
-    </w:p>
-    <w:p>
-      <w:pPr>
-        <w:rPr>
-          <w:rFonts w:ascii="Courier New" w:hAnsi="Courier New" w:cs="Courier New"/>
-        </w:rPr>
-      </w:pPr>
-      <w:proofErr w:type="spellStart"/>
-      <w:r>
-        <w:rPr>
-          <w:rFonts w:ascii="Courier New" w:hAnsi="Courier New" w:cs="Courier New"/>
-        </w:rPr>
-        <w:t>void</w:t>
-      </w:r>
-      <w:proofErr w:type="spellEnd"/>
-      <w:r>
-        <w:rPr>
-          <w:rFonts w:ascii="Courier New" w:hAnsi="Courier New" w:cs="Courier New"/>
-        </w:rPr>
-        <w:t xml:space="preserve"> </w:t>
-      </w:r>
-      <w:proofErr w:type="spellStart"/>
-      <w:proofErr w:type="gramStart"/>
-      <w:r>
-        <w:rPr>
-          <w:rFonts w:ascii="Courier New" w:hAnsi="Courier New" w:cs="Courier New"/>
-        </w:rPr>
-        <w:t>Translacao</w:t>
-      </w:r>
-      <w:proofErr w:type="spellEnd"/>
-      <w:r>
-        <w:rPr>
-          <w:rFonts w:ascii="Courier New" w:hAnsi="Courier New" w:cs="Courier New"/>
-        </w:rPr>
-        <w:t>::</w:t>
-      </w:r>
-      <w:proofErr w:type="spellStart"/>
-      <w:proofErr w:type="gramEnd"/>
-      <w:r>
-        <w:rPr>
-          <w:rFonts w:ascii="Courier New" w:hAnsi="Courier New" w:cs="Courier New"/>
-        </w:rPr>
-        <w:t>aplicaOperacao</w:t>
-      </w:r>
-      <w:proofErr w:type="spellEnd"/>
-      <w:r>
-        <w:rPr>
-          <w:rFonts w:ascii="Courier New" w:hAnsi="Courier New" w:cs="Courier New"/>
-        </w:rPr>
-        <w:t>(){</w:t>
-      </w:r>
-    </w:p>
-    <w:p>
-      <w:pPr>
-        <w:rPr>
-          <w:rFonts w:ascii="Courier New" w:hAnsi="Courier New" w:cs="Courier New"/>
-        </w:rPr>
-      </w:pPr>
-      <w:r>
-        <w:rPr>
-          <w:rFonts w:ascii="Courier New" w:hAnsi="Courier New" w:cs="Courier New"/>
-        </w:rPr>
-        <w:tab/>
-      </w:r>
-      <w:proofErr w:type="spellStart"/>
-      <w:r>
-        <w:rPr>
-          <w:rFonts w:ascii="Courier New" w:hAnsi="Courier New" w:cs="Courier New"/>
-        </w:rPr>
-        <w:t>glTranslatef</w:t>
-      </w:r>
-      <w:proofErr w:type="spellEnd"/>
-      <w:r>
-        <w:rPr>
-          <w:rFonts w:ascii="Courier New" w:hAnsi="Courier New" w:cs="Courier New"/>
-        </w:rPr>
-        <w:t>(</w:t>
-      </w:r>
-      <w:proofErr w:type="spellStart"/>
-      <w:r>
-        <w:rPr>
-          <w:rFonts w:ascii="Courier New" w:hAnsi="Courier New" w:cs="Courier New"/>
-        </w:rPr>
-        <w:t>getX</w:t>
-      </w:r>
-      <w:proofErr w:type="spellEnd"/>
-      <w:r>
-        <w:rPr>
-          <w:rFonts w:ascii="Courier New" w:hAnsi="Courier New" w:cs="Courier New"/>
-        </w:rPr>
-        <w:t>(</w:t>
-      </w:r>
-      <w:proofErr w:type="gramStart"/>
-      <w:r>
-        <w:rPr>
-          <w:rFonts w:ascii="Courier New" w:hAnsi="Courier New" w:cs="Courier New"/>
-        </w:rPr>
-        <w:t>),</w:t>
-      </w:r>
-      <w:proofErr w:type="spellStart"/>
-      <w:r>
-        <w:rPr>
-          <w:rFonts w:ascii="Courier New" w:hAnsi="Courier New" w:cs="Courier New"/>
-        </w:rPr>
-        <w:t>getY</w:t>
-      </w:r>
-      <w:proofErr w:type="spellEnd"/>
-      <w:proofErr w:type="gramEnd"/>
-      <w:r>
-        <w:rPr>
-          <w:rFonts w:ascii="Courier New" w:hAnsi="Courier New" w:cs="Courier New"/>
-        </w:rPr>
-        <w:t>(),</w:t>
-      </w:r>
-      <w:proofErr w:type="spellStart"/>
-      <w:r>
-        <w:rPr>
-          <w:rFonts w:ascii="Courier New" w:hAnsi="Courier New" w:cs="Courier New"/>
-        </w:rPr>
-        <w:t>getZ</w:t>
-      </w:r>
-      <w:proofErr w:type="spellEnd"/>
-      <w:r>
-        <w:rPr>
-          <w:rFonts w:ascii="Courier New" w:hAnsi="Courier New" w:cs="Courier New"/>
-        </w:rPr>
-        <w:t>());</w:t>
-      </w:r>
-    </w:p>
-    <w:p>
-      <w:pPr>
-        <w:rPr>
-          <w:rFonts w:ascii="Courier New" w:hAnsi="Courier New" w:cs="Courier New"/>
-        </w:rPr>
-      </w:pPr>
-      <w:r>
-        <w:rPr>
-          <w:rFonts w:ascii="Courier New" w:hAnsi="Courier New" w:cs="Courier New"/>
-        </w:rPr>
-        <w:t>}</w:t>
-      </w:r>
-    </w:p>
-    <w:p>
-      <w:pPr>
-        <w:pStyle w:val="Cabealho2"/>
-      </w:pPr>
-      <w:r>
-        <w:t>Escala</w:t>
-      </w:r>
-    </w:p>
-    <w:p>
-      <w:pPr>
-        <w:rPr>
-          <w:rFonts w:ascii="Arial" w:hAnsi="Arial" w:cs="Arial"/>
-        </w:rPr>
-      </w:pPr>
-      <w:r>
-        <w:rPr>
-          <w:rFonts w:ascii="Arial" w:hAnsi="Arial" w:cs="Arial"/>
-        </w:rPr>
-        <w:t xml:space="preserve">Esta classe é uma subclasse da </w:t>
-      </w:r>
-      <w:proofErr w:type="spellStart"/>
-      <w:r>
-        <w:rPr>
-          <w:rFonts w:ascii="Arial" w:hAnsi="Arial" w:cs="Arial"/>
-          <w:b/>
-        </w:rPr>
-        <w:t>Operacao</w:t>
-      </w:r>
-      <w:proofErr w:type="spellEnd"/>
-      <w:r>
-        <w:rPr>
-          <w:rFonts w:ascii="Arial" w:hAnsi="Arial" w:cs="Arial"/>
-        </w:rPr>
-        <w:t xml:space="preserve"> e corresponde a</w:t>
-      </w:r>
-      <w:r>
-        <w:rPr>
-          <w:rFonts w:ascii="Arial" w:hAnsi="Arial" w:cs="Arial"/>
-        </w:rPr>
-        <w:t xml:space="preserve"> uma escala</w:t>
-      </w:r>
-      <w:r>
-        <w:rPr>
-          <w:rFonts w:ascii="Arial" w:hAnsi="Arial" w:cs="Arial"/>
-        </w:rPr>
-        <w:t xml:space="preserve">, pelo que não necessita de mais nenhuma variável das correspondentes ao </w:t>
-      </w:r>
-      <w:r>
-        <w:rPr>
-          <w:rFonts w:ascii="Arial" w:hAnsi="Arial" w:cs="Arial"/>
-          <w:b/>
-        </w:rPr>
-        <w:t xml:space="preserve">x, y </w:t>
-      </w:r>
-      <w:r>
-        <w:rPr>
-          <w:rFonts w:ascii="Arial" w:hAnsi="Arial" w:cs="Arial"/>
-        </w:rPr>
-        <w:t xml:space="preserve">e </w:t>
-      </w:r>
-      <w:r>
-        <w:rPr>
-          <w:rFonts w:ascii="Arial" w:hAnsi="Arial" w:cs="Arial"/>
-          <w:b/>
-        </w:rPr>
-        <w:t>z</w:t>
-      </w:r>
-      <w:r>
-        <w:rPr>
-          <w:rFonts w:ascii="Arial" w:hAnsi="Arial" w:cs="Arial"/>
-        </w:rPr>
-        <w:t xml:space="preserve">. </w:t>
-      </w:r>
-      <w:r>
-        <w:rPr>
-          <w:rFonts w:ascii="Arial" w:hAnsi="Arial" w:cs="Arial"/>
-        </w:rPr>
-        <w:t>Ainda, a</w:t>
-      </w:r>
-      <w:r>
-        <w:rPr>
-          <w:rFonts w:ascii="Arial" w:hAnsi="Arial" w:cs="Arial"/>
-        </w:rPr>
-        <w:t xml:space="preserve"> função </w:t>
-      </w:r>
-      <w:proofErr w:type="spellStart"/>
-      <w:r>
-        <w:rPr>
-          <w:rFonts w:ascii="Arial" w:hAnsi="Arial" w:cs="Arial"/>
-          <w:b/>
-        </w:rPr>
-        <w:t>aplicaOperacao</w:t>
-      </w:r>
-      <w:proofErr w:type="spellEnd"/>
-      <w:r>
-        <w:rPr>
-          <w:rFonts w:ascii="Arial" w:hAnsi="Arial" w:cs="Arial"/>
-        </w:rPr>
-        <w:t xml:space="preserve"> realiza uma </w:t>
-      </w:r>
-      <w:r>
-        <w:rPr>
-          <w:rFonts w:ascii="Arial" w:hAnsi="Arial" w:cs="Arial"/>
-        </w:rPr>
-        <w:t>escala</w:t>
-      </w:r>
-      <w:r>
-        <w:rPr>
-          <w:rFonts w:ascii="Arial" w:hAnsi="Arial" w:cs="Arial"/>
-        </w:rPr>
-        <w:t xml:space="preserve"> (</w:t>
-      </w:r>
-      <w:proofErr w:type="spellStart"/>
-      <w:r>
-        <w:rPr>
-          <w:rFonts w:ascii="Arial" w:hAnsi="Arial" w:cs="Arial"/>
-          <w:i/>
-        </w:rPr>
-        <w:t>gl</w:t>
-      </w:r>
-      <w:r>
-        <w:rPr>
-          <w:rFonts w:ascii="Arial" w:hAnsi="Arial" w:cs="Arial"/>
-          <w:i/>
-        </w:rPr>
-        <w:t>Scale</w:t>
+        <w:t>glScale</w:t>
       </w:r>
       <w:proofErr w:type="spellEnd"/>
       <w:r>
@@ -2452,13 +2218,7 @@
         <w:rPr>
           <w:rFonts w:ascii="Arial" w:hAnsi="Arial" w:cs="Arial"/>
         </w:rPr>
-        <w:t xml:space="preserve">, </w:t>
-      </w:r>
-      <w:r>
-        <w:rPr>
-          <w:rFonts w:ascii="Arial" w:hAnsi="Arial" w:cs="Arial"/>
-        </w:rPr>
-        <w:t>correspondente às figuras</w:t>
+        <w:t>, correspondente às figuras</w:t>
       </w:r>
     </w:p>
     <w:p>
@@ -2511,13 +2271,7 @@
         <w:rPr>
           <w:rFonts w:ascii="Arial" w:hAnsi="Arial" w:cs="Arial"/>
         </w:rPr>
-        <w:t xml:space="preserve">, </w:t>
-      </w:r>
-      <w:r>
-        <w:rPr>
-          <w:rFonts w:ascii="Arial" w:hAnsi="Arial" w:cs="Arial"/>
-        </w:rPr>
-        <w:t>correspondendo aos filhos</w:t>
+        <w:t>, correspondendo aos filhos</w:t>
       </w:r>
     </w:p>
     <w:p>
@@ -2550,53 +2304,43 @@
       <w:pPr>
         <w:rPr>
           <w:rFonts w:ascii="Courier New" w:hAnsi="Courier New" w:cs="Courier New"/>
-        </w:rPr>
-      </w:pPr>
-      <w:proofErr w:type="spellStart"/>
-      <w:r>
-        <w:rPr>
-          <w:rFonts w:ascii="Courier New" w:hAnsi="Courier New" w:cs="Courier New"/>
-        </w:rPr>
-        <w:t>class</w:t>
-      </w:r>
-      <w:proofErr w:type="spellEnd"/>
-      <w:r>
-        <w:rPr>
-          <w:rFonts w:ascii="Courier New" w:hAnsi="Courier New" w:cs="Courier New"/>
-        </w:rPr>
-        <w:t xml:space="preserve"> Grupo {</w:t>
-      </w:r>
-    </w:p>
-    <w:p>
-      <w:pPr>
-        <w:rPr>
-          <w:rFonts w:ascii="Courier New" w:hAnsi="Courier New" w:cs="Courier New"/>
-        </w:rPr>
-      </w:pPr>
-      <w:proofErr w:type="spellStart"/>
-      <w:r>
-        <w:rPr>
-          <w:rFonts w:ascii="Courier New" w:hAnsi="Courier New" w:cs="Courier New"/>
-        </w:rPr>
-        <w:t>private</w:t>
-      </w:r>
-      <w:proofErr w:type="spellEnd"/>
-      <w:r>
-        <w:rPr>
-          <w:rFonts w:ascii="Courier New" w:hAnsi="Courier New" w:cs="Courier New"/>
-        </w:rPr>
-        <w:t>:</w:t>
-      </w:r>
-    </w:p>
-    <w:p>
-      <w:pPr>
-        <w:rPr>
-          <w:rFonts w:ascii="Courier New" w:hAnsi="Courier New" w:cs="Courier New"/>
-        </w:rPr>
-      </w:pPr>
-      <w:r>
-        <w:rPr>
-          <w:rFonts w:ascii="Courier New" w:hAnsi="Courier New" w:cs="Courier New"/>
+          <w:lang w:val="en-US"/>
+        </w:rPr>
+      </w:pPr>
+      <w:r>
+        <w:rPr>
+          <w:rFonts w:ascii="Courier New" w:hAnsi="Courier New" w:cs="Courier New"/>
+          <w:lang w:val="en-US"/>
+        </w:rPr>
+        <w:t>class Grupo {</w:t>
+      </w:r>
+    </w:p>
+    <w:p>
+      <w:pPr>
+        <w:rPr>
+          <w:rFonts w:ascii="Courier New" w:hAnsi="Courier New" w:cs="Courier New"/>
+          <w:lang w:val="en-US"/>
+        </w:rPr>
+      </w:pPr>
+      <w:r>
+        <w:rPr>
+          <w:rFonts w:ascii="Courier New" w:hAnsi="Courier New" w:cs="Courier New"/>
+          <w:lang w:val="en-US"/>
+        </w:rPr>
+        <w:t>private:</w:t>
+      </w:r>
+    </w:p>
+    <w:p>
+      <w:pPr>
+        <w:rPr>
+          <w:rFonts w:ascii="Courier New" w:hAnsi="Courier New" w:cs="Courier New"/>
+          <w:lang w:val="en-US"/>
+        </w:rPr>
+      </w:pPr>
+      <w:r>
+        <w:rPr>
+          <w:rFonts w:ascii="Courier New" w:hAnsi="Courier New" w:cs="Courier New"/>
+          <w:lang w:val="en-US"/>
         </w:rPr>
         <w:tab/>
       </w:r>
@@ -2604,6 +2348,7 @@
       <w:r>
         <w:rPr>
           <w:rFonts w:ascii="Courier New" w:hAnsi="Courier New" w:cs="Courier New"/>
+          <w:lang w:val="en-US"/>
         </w:rPr>
         <w:t>int</w:t>
       </w:r>
@@ -2611,6 +2356,7 @@
       <w:r>
         <w:rPr>
           <w:rFonts w:ascii="Courier New" w:hAnsi="Courier New" w:cs="Courier New"/>
+          <w:lang w:val="en-US"/>
         </w:rPr>
         <w:t xml:space="preserve"> id;</w:t>
       </w:r>
@@ -2624,12 +2370,14 @@
       <w:r>
         <w:rPr>
           <w:rFonts w:ascii="Courier New" w:hAnsi="Courier New" w:cs="Courier New"/>
+          <w:lang w:val="en-US"/>
         </w:rPr>
         <w:t xml:space="preserve">    </w:t>
       </w:r>
       <w:r>
         <w:rPr>
           <w:rFonts w:ascii="Courier New" w:hAnsi="Courier New" w:cs="Courier New"/>
+          <w:lang w:val="en-US"/>
         </w:rPr>
         <w:tab/>
       </w:r>
@@ -3334,8 +3082,6 @@
           <w:sz w:val="32"/>
         </w:rPr>
       </w:pPr>
-      <w:bookmarkStart w:id="0" w:name="_GoBack"/>
-      <w:bookmarkEnd w:id="0"/>
       <w:r>
         <w:rPr>
           <w:sz w:val="32"/>

</xml_diff>